<commit_message>
Added several things to the project...
Added another webpage, added comments, and a new video section in homepage.  I also removed the old resume section in the about page because it seemed redundant since I have a linkedin hyperlink in my home page already.
</commit_message>
<xml_diff>
--- a/SiteMapForMyTutorWebsite.docx
+++ b/SiteMapForMyTutorWebsite.docx
@@ -14,7 +14,7 @@
           <w:noProof/>
         </w:rPr>
         <w:drawing>
-          <wp:inline distT="0" distB="0" distL="0" distR="0" wp14:anchorId="1FF0C72B" wp14:editId="70628782">
+          <wp:inline distT="0" distB="0" distL="0" distR="0" wp14:anchorId="1FF0C72B" wp14:editId="40FC84EC">
             <wp:extent cx="6543675" cy="4043363"/>
             <wp:effectExtent l="38100" t="0" r="9525" b="0"/>
             <wp:docPr id="3" name="Diagram 3"/>
@@ -1417,7 +1417,7 @@
         <a:p>
           <a:r>
             <a:rPr lang="en-US"/>
-            <a:t>My Mission</a:t>
+            <a:t>basic facts about myself</a:t>
           </a:r>
         </a:p>
       </dgm:t>
@@ -1813,7 +1813,7 @@
         <a:p>
           <a:r>
             <a:rPr lang="en-US"/>
-            <a:t>My hobbies/skills</a:t>
+            <a:t>My Mission</a:t>
           </a:r>
         </a:p>
       </dgm:t>
@@ -1849,7 +1849,7 @@
         <a:p>
           <a:r>
             <a:rPr lang="en-US"/>
-            <a:t>What I want to do in the future</a:t>
+            <a:t>My Resume</a:t>
           </a:r>
         </a:p>
       </dgm:t>
@@ -3806,7 +3806,7 @@
           </a:pPr>
           <a:r>
             <a:rPr lang="en-US" sz="500" kern="1200"/>
-            <a:t>My Mission</a:t>
+            <a:t>basic facts about myself</a:t>
           </a:r>
         </a:p>
       </dsp:txBody>
@@ -3884,7 +3884,7 @@
           </a:pPr>
           <a:r>
             <a:rPr lang="en-US" sz="500" kern="1200"/>
-            <a:t>My hobbies/skills</a:t>
+            <a:t>My Mission</a:t>
           </a:r>
         </a:p>
       </dsp:txBody>
@@ -3962,7 +3962,7 @@
           </a:pPr>
           <a:r>
             <a:rPr lang="en-US" sz="500" kern="1200"/>
-            <a:t>What I want to do in the future</a:t>
+            <a:t>My Resume</a:t>
           </a:r>
         </a:p>
       </dsp:txBody>

</xml_diff>

<commit_message>
Added testimonials page and contacts page
The testimonials page features video and audio, and the contact page will feature several links to places to reach me at!
</commit_message>
<xml_diff>
--- a/SiteMapForMyTutorWebsite.docx
+++ b/SiteMapForMyTutorWebsite.docx
@@ -14,7 +14,7 @@
           <w:noProof/>
         </w:rPr>
         <w:drawing>
-          <wp:inline distT="0" distB="0" distL="0" distR="0" wp14:anchorId="1FF0C72B" wp14:editId="40FC84EC">
+          <wp:inline distT="0" distB="0" distL="0" distR="0" wp14:anchorId="1FF0C72B" wp14:editId="4DE28FA4">
             <wp:extent cx="6543675" cy="4043363"/>
             <wp:effectExtent l="38100" t="0" r="9525" b="0"/>
             <wp:docPr id="3" name="Diagram 3"/>
@@ -1840,42 +1840,6 @@
         </a:p>
       </dgm:t>
     </dgm:pt>
-    <dgm:pt modelId="{013AB58C-7E58-4F75-B24E-91D07B7CD809}">
-      <dgm:prSet phldrT="[Text]"/>
-      <dgm:spPr/>
-      <dgm:t>
-        <a:bodyPr/>
-        <a:lstStyle/>
-        <a:p>
-          <a:r>
-            <a:rPr lang="en-US"/>
-            <a:t>My Resume</a:t>
-          </a:r>
-        </a:p>
-      </dgm:t>
-    </dgm:pt>
-    <dgm:pt modelId="{0E0EAA43-D87A-4482-AEA7-B231A5390C22}" type="parTrans" cxnId="{D0A880C2-5DAB-404D-BE89-DB707C636001}">
-      <dgm:prSet/>
-      <dgm:spPr/>
-      <dgm:t>
-        <a:bodyPr/>
-        <a:lstStyle/>
-        <a:p>
-          <a:endParaRPr lang="en-US"/>
-        </a:p>
-      </dgm:t>
-    </dgm:pt>
-    <dgm:pt modelId="{436A2255-B447-4AE9-91C3-FDC989BCD043}" type="sibTrans" cxnId="{D0A880C2-5DAB-404D-BE89-DB707C636001}">
-      <dgm:prSet/>
-      <dgm:spPr/>
-      <dgm:t>
-        <a:bodyPr/>
-        <a:lstStyle/>
-        <a:p>
-          <a:endParaRPr lang="en-US"/>
-        </a:p>
-      </dgm:t>
-    </dgm:pt>
     <dgm:pt modelId="{488848D9-D8E9-47DB-961D-6C9008A0D5B8}" type="pres">
       <dgm:prSet presAssocID="{75CF6489-960F-4476-9C66-17CD039367C2}" presName="hierChild1" presStyleCnt="0">
         <dgm:presLayoutVars>
@@ -1918,7 +1882,7 @@
       <dgm:spPr/>
     </dgm:pt>
     <dgm:pt modelId="{A58FA7FD-10E3-46E3-ACAA-058642C62089}" type="pres">
-      <dgm:prSet presAssocID="{226F476B-54BA-4183-840F-52747BB8280B}" presName="Name37" presStyleLbl="parChTrans1D2" presStyleIdx="0" presStyleCnt="13"/>
+      <dgm:prSet presAssocID="{226F476B-54BA-4183-840F-52747BB8280B}" presName="Name37" presStyleLbl="parChTrans1D2" presStyleIdx="0" presStyleCnt="12"/>
       <dgm:spPr/>
     </dgm:pt>
     <dgm:pt modelId="{4E821621-F3B2-4597-954E-4323D2D2865C}" type="pres">
@@ -1934,7 +1898,7 @@
       <dgm:spPr/>
     </dgm:pt>
     <dgm:pt modelId="{D7F505AA-6E1C-49B1-82DF-96AE982135DC}" type="pres">
-      <dgm:prSet presAssocID="{CCD933EB-62B8-46DF-9DC9-3276C27546E3}" presName="rootText" presStyleLbl="node2" presStyleIdx="0" presStyleCnt="13" custScaleY="244733">
+      <dgm:prSet presAssocID="{CCD933EB-62B8-46DF-9DC9-3276C27546E3}" presName="rootText" presStyleLbl="node2" presStyleIdx="0" presStyleCnt="12" custScaleY="244733">
         <dgm:presLayoutVars>
           <dgm:chPref val="3"/>
         </dgm:presLayoutVars>
@@ -1942,7 +1906,7 @@
       <dgm:spPr/>
     </dgm:pt>
     <dgm:pt modelId="{04E6B4CB-5C7D-4249-8540-D59CD93E2567}" type="pres">
-      <dgm:prSet presAssocID="{CCD933EB-62B8-46DF-9DC9-3276C27546E3}" presName="rootConnector" presStyleLbl="node2" presStyleIdx="0" presStyleCnt="13"/>
+      <dgm:prSet presAssocID="{CCD933EB-62B8-46DF-9DC9-3276C27546E3}" presName="rootConnector" presStyleLbl="node2" presStyleIdx="0" presStyleCnt="12"/>
       <dgm:spPr/>
     </dgm:pt>
     <dgm:pt modelId="{A615F49F-76D9-4445-BE6E-1E8F3F964F72}" type="pres">
@@ -1986,7 +1950,7 @@
       <dgm:spPr/>
     </dgm:pt>
     <dgm:pt modelId="{36E34287-EB90-416D-A14F-D7465FEEFFD4}" type="pres">
-      <dgm:prSet presAssocID="{0549622C-74A6-442F-97C7-51D7E16A9967}" presName="Name37" presStyleLbl="parChTrans1D2" presStyleIdx="1" presStyleCnt="13"/>
+      <dgm:prSet presAssocID="{0549622C-74A6-442F-97C7-51D7E16A9967}" presName="Name37" presStyleLbl="parChTrans1D2" presStyleIdx="1" presStyleCnt="12"/>
       <dgm:spPr/>
     </dgm:pt>
     <dgm:pt modelId="{E1578B42-9742-4A04-9E35-D3D3E00341C0}" type="pres">
@@ -2002,7 +1966,7 @@
       <dgm:spPr/>
     </dgm:pt>
     <dgm:pt modelId="{AE346429-1A3B-40C2-BCEC-50EE2F3611FA}" type="pres">
-      <dgm:prSet presAssocID="{2A2EA70D-C5D2-4204-97AA-66D8FA4F8BF7}" presName="rootText" presStyleLbl="node2" presStyleIdx="1" presStyleCnt="13">
+      <dgm:prSet presAssocID="{2A2EA70D-C5D2-4204-97AA-66D8FA4F8BF7}" presName="rootText" presStyleLbl="node2" presStyleIdx="1" presStyleCnt="12">
         <dgm:presLayoutVars>
           <dgm:chPref val="3"/>
         </dgm:presLayoutVars>
@@ -2010,7 +1974,7 @@
       <dgm:spPr/>
     </dgm:pt>
     <dgm:pt modelId="{CD1656B9-0870-48C6-AB49-828A1F78AF40}" type="pres">
-      <dgm:prSet presAssocID="{2A2EA70D-C5D2-4204-97AA-66D8FA4F8BF7}" presName="rootConnector" presStyleLbl="node2" presStyleIdx="1" presStyleCnt="13"/>
+      <dgm:prSet presAssocID="{2A2EA70D-C5D2-4204-97AA-66D8FA4F8BF7}" presName="rootConnector" presStyleLbl="node2" presStyleIdx="1" presStyleCnt="12"/>
       <dgm:spPr/>
     </dgm:pt>
     <dgm:pt modelId="{BFB0A329-AD25-4219-AD12-1BA43F341483}" type="pres">
@@ -2022,7 +1986,7 @@
       <dgm:spPr/>
     </dgm:pt>
     <dgm:pt modelId="{259B4853-BBCA-4C08-907A-F8CE86859FB4}" type="pres">
-      <dgm:prSet presAssocID="{F818D3A3-47BD-445F-AFCD-81B07CF00ACA}" presName="Name37" presStyleLbl="parChTrans1D2" presStyleIdx="2" presStyleCnt="13"/>
+      <dgm:prSet presAssocID="{F818D3A3-47BD-445F-AFCD-81B07CF00ACA}" presName="Name37" presStyleLbl="parChTrans1D2" presStyleIdx="2" presStyleCnt="12"/>
       <dgm:spPr/>
     </dgm:pt>
     <dgm:pt modelId="{AD80CA0B-CC91-4C0A-8D78-B6126493F448}" type="pres">
@@ -2038,7 +2002,7 @@
       <dgm:spPr/>
     </dgm:pt>
     <dgm:pt modelId="{67449750-494E-48AD-805E-5178A332A735}" type="pres">
-      <dgm:prSet presAssocID="{A4FA6B79-B6C0-4AAA-9B15-F9014193C4A4}" presName="rootText" presStyleLbl="node2" presStyleIdx="2" presStyleCnt="13">
+      <dgm:prSet presAssocID="{A4FA6B79-B6C0-4AAA-9B15-F9014193C4A4}" presName="rootText" presStyleLbl="node2" presStyleIdx="2" presStyleCnt="12">
         <dgm:presLayoutVars>
           <dgm:chPref val="3"/>
         </dgm:presLayoutVars>
@@ -2046,7 +2010,7 @@
       <dgm:spPr/>
     </dgm:pt>
     <dgm:pt modelId="{77E5ED1A-CE44-4D32-A3F6-161F23822043}" type="pres">
-      <dgm:prSet presAssocID="{A4FA6B79-B6C0-4AAA-9B15-F9014193C4A4}" presName="rootConnector" presStyleLbl="node2" presStyleIdx="2" presStyleCnt="13"/>
+      <dgm:prSet presAssocID="{A4FA6B79-B6C0-4AAA-9B15-F9014193C4A4}" presName="rootConnector" presStyleLbl="node2" presStyleIdx="2" presStyleCnt="12"/>
       <dgm:spPr/>
     </dgm:pt>
     <dgm:pt modelId="{1E35CFA5-6579-4414-A6EB-4F38CB0BFB42}" type="pres">
@@ -2055,42 +2019,6 @@
     </dgm:pt>
     <dgm:pt modelId="{48B8AAE4-2498-47CA-8E43-AC420E777F86}" type="pres">
       <dgm:prSet presAssocID="{A4FA6B79-B6C0-4AAA-9B15-F9014193C4A4}" presName="hierChild5" presStyleCnt="0"/>
-      <dgm:spPr/>
-    </dgm:pt>
-    <dgm:pt modelId="{D83994C5-FE75-4642-B2B3-B0FDC7A3A8AC}" type="pres">
-      <dgm:prSet presAssocID="{0E0EAA43-D87A-4482-AEA7-B231A5390C22}" presName="Name37" presStyleLbl="parChTrans1D2" presStyleIdx="3" presStyleCnt="13"/>
-      <dgm:spPr/>
-    </dgm:pt>
-    <dgm:pt modelId="{3F0137B2-3201-4175-BC00-4B65EE46BEFD}" type="pres">
-      <dgm:prSet presAssocID="{013AB58C-7E58-4F75-B24E-91D07B7CD809}" presName="hierRoot2" presStyleCnt="0">
-        <dgm:presLayoutVars>
-          <dgm:hierBranch val="init"/>
-        </dgm:presLayoutVars>
-      </dgm:prSet>
-      <dgm:spPr/>
-    </dgm:pt>
-    <dgm:pt modelId="{8D5394DB-245B-4590-B073-9B3BE4073141}" type="pres">
-      <dgm:prSet presAssocID="{013AB58C-7E58-4F75-B24E-91D07B7CD809}" presName="rootComposite" presStyleCnt="0"/>
-      <dgm:spPr/>
-    </dgm:pt>
-    <dgm:pt modelId="{5E290AAA-6116-4EAA-946D-B1763D762CF1}" type="pres">
-      <dgm:prSet presAssocID="{013AB58C-7E58-4F75-B24E-91D07B7CD809}" presName="rootText" presStyleLbl="node2" presStyleIdx="3" presStyleCnt="13">
-        <dgm:presLayoutVars>
-          <dgm:chPref val="3"/>
-        </dgm:presLayoutVars>
-      </dgm:prSet>
-      <dgm:spPr/>
-    </dgm:pt>
-    <dgm:pt modelId="{86B6F23C-4DDC-4090-8F82-D52D7B32E5D4}" type="pres">
-      <dgm:prSet presAssocID="{013AB58C-7E58-4F75-B24E-91D07B7CD809}" presName="rootConnector" presStyleLbl="node2" presStyleIdx="3" presStyleCnt="13"/>
-      <dgm:spPr/>
-    </dgm:pt>
-    <dgm:pt modelId="{34EE1965-9E08-41FA-A31C-48FEC03D5681}" type="pres">
-      <dgm:prSet presAssocID="{013AB58C-7E58-4F75-B24E-91D07B7CD809}" presName="hierChild4" presStyleCnt="0"/>
-      <dgm:spPr/>
-    </dgm:pt>
-    <dgm:pt modelId="{ABAD333A-A990-4B0B-ADCE-AB14D6ED1E0D}" type="pres">
-      <dgm:prSet presAssocID="{013AB58C-7E58-4F75-B24E-91D07B7CD809}" presName="hierChild5" presStyleCnt="0"/>
       <dgm:spPr/>
     </dgm:pt>
     <dgm:pt modelId="{99A34E82-5D4F-43DE-8409-C08F030F2F49}" type="pres">
@@ -2126,7 +2054,7 @@
       <dgm:spPr/>
     </dgm:pt>
     <dgm:pt modelId="{5976A8D1-3EFD-477C-AB89-FC7D35120ED3}" type="pres">
-      <dgm:prSet presAssocID="{C44E41F5-FC3D-49E5-8C00-3286ABF01FE6}" presName="Name37" presStyleLbl="parChTrans1D2" presStyleIdx="4" presStyleCnt="13"/>
+      <dgm:prSet presAssocID="{C44E41F5-FC3D-49E5-8C00-3286ABF01FE6}" presName="Name37" presStyleLbl="parChTrans1D2" presStyleIdx="3" presStyleCnt="12"/>
       <dgm:spPr/>
     </dgm:pt>
     <dgm:pt modelId="{49650EA7-50D5-4F14-9A9F-1A07BA1FA1BB}" type="pres">
@@ -2142,7 +2070,7 @@
       <dgm:spPr/>
     </dgm:pt>
     <dgm:pt modelId="{0376352E-817B-46F9-95BC-E31C5C24EB54}" type="pres">
-      <dgm:prSet presAssocID="{142F99EE-4A76-4AB4-8034-5DCAA6D112B2}" presName="rootText" presStyleLbl="node2" presStyleIdx="4" presStyleCnt="13">
+      <dgm:prSet presAssocID="{142F99EE-4A76-4AB4-8034-5DCAA6D112B2}" presName="rootText" presStyleLbl="node2" presStyleIdx="3" presStyleCnt="12">
         <dgm:presLayoutVars>
           <dgm:chPref val="3"/>
         </dgm:presLayoutVars>
@@ -2150,7 +2078,7 @@
       <dgm:spPr/>
     </dgm:pt>
     <dgm:pt modelId="{DD765BB4-BE01-425E-8DCA-F56C1D0DF7BA}" type="pres">
-      <dgm:prSet presAssocID="{142F99EE-4A76-4AB4-8034-5DCAA6D112B2}" presName="rootConnector" presStyleLbl="node2" presStyleIdx="4" presStyleCnt="13"/>
+      <dgm:prSet presAssocID="{142F99EE-4A76-4AB4-8034-5DCAA6D112B2}" presName="rootConnector" presStyleLbl="node2" presStyleIdx="3" presStyleCnt="12"/>
       <dgm:spPr/>
     </dgm:pt>
     <dgm:pt modelId="{0C627CB8-C3E6-4207-8C2F-5FEECC12B954}" type="pres">
@@ -2162,7 +2090,7 @@
       <dgm:spPr/>
     </dgm:pt>
     <dgm:pt modelId="{EF709295-0563-4F44-BFA8-00853E354EC9}" type="pres">
-      <dgm:prSet presAssocID="{FBDAFC4B-CF62-49B9-8438-CC5D73499650}" presName="Name37" presStyleLbl="parChTrans1D2" presStyleIdx="5" presStyleCnt="13"/>
+      <dgm:prSet presAssocID="{FBDAFC4B-CF62-49B9-8438-CC5D73499650}" presName="Name37" presStyleLbl="parChTrans1D2" presStyleIdx="4" presStyleCnt="12"/>
       <dgm:spPr/>
     </dgm:pt>
     <dgm:pt modelId="{B80B07BE-C598-457A-91C9-D1AE4ED4AA44}" type="pres">
@@ -2178,7 +2106,7 @@
       <dgm:spPr/>
     </dgm:pt>
     <dgm:pt modelId="{8FEC638F-2093-48DA-A4D1-B9DD66DC1D0D}" type="pres">
-      <dgm:prSet presAssocID="{F0033806-429F-4768-A882-897529A47623}" presName="rootText" presStyleLbl="node2" presStyleIdx="5" presStyleCnt="13">
+      <dgm:prSet presAssocID="{F0033806-429F-4768-A882-897529A47623}" presName="rootText" presStyleLbl="node2" presStyleIdx="4" presStyleCnt="12">
         <dgm:presLayoutVars>
           <dgm:chPref val="3"/>
         </dgm:presLayoutVars>
@@ -2186,7 +2114,7 @@
       <dgm:spPr/>
     </dgm:pt>
     <dgm:pt modelId="{CB5D2D13-FF9D-415A-B645-AA828C0CCFE2}" type="pres">
-      <dgm:prSet presAssocID="{F0033806-429F-4768-A882-897529A47623}" presName="rootConnector" presStyleLbl="node2" presStyleIdx="5" presStyleCnt="13"/>
+      <dgm:prSet presAssocID="{F0033806-429F-4768-A882-897529A47623}" presName="rootConnector" presStyleLbl="node2" presStyleIdx="4" presStyleCnt="12"/>
       <dgm:spPr/>
     </dgm:pt>
     <dgm:pt modelId="{103BC9F9-AA9B-4EAA-AFD3-FDA9702B96ED}" type="pres">
@@ -2198,7 +2126,7 @@
       <dgm:spPr/>
     </dgm:pt>
     <dgm:pt modelId="{9BA54490-B731-412E-BDE6-A4069BCA99F0}" type="pres">
-      <dgm:prSet presAssocID="{0B16B606-772B-43E1-BB9F-233AE914659F}" presName="Name37" presStyleLbl="parChTrans1D2" presStyleIdx="6" presStyleCnt="13"/>
+      <dgm:prSet presAssocID="{0B16B606-772B-43E1-BB9F-233AE914659F}" presName="Name37" presStyleLbl="parChTrans1D2" presStyleIdx="5" presStyleCnt="12"/>
       <dgm:spPr/>
     </dgm:pt>
     <dgm:pt modelId="{A816C640-5527-420E-83BF-EE37780264B8}" type="pres">
@@ -2214,7 +2142,7 @@
       <dgm:spPr/>
     </dgm:pt>
     <dgm:pt modelId="{5DDCD52D-ADA1-4F65-B159-8EF0DEED2574}" type="pres">
-      <dgm:prSet presAssocID="{C94DD8BC-71BB-4988-9FA3-D82A25B159A0}" presName="rootText" presStyleLbl="node2" presStyleIdx="6" presStyleCnt="13">
+      <dgm:prSet presAssocID="{C94DD8BC-71BB-4988-9FA3-D82A25B159A0}" presName="rootText" presStyleLbl="node2" presStyleIdx="5" presStyleCnt="12">
         <dgm:presLayoutVars>
           <dgm:chPref val="3"/>
         </dgm:presLayoutVars>
@@ -2222,7 +2150,7 @@
       <dgm:spPr/>
     </dgm:pt>
     <dgm:pt modelId="{606C83FE-40B2-4631-AA74-CB563FBF0943}" type="pres">
-      <dgm:prSet presAssocID="{C94DD8BC-71BB-4988-9FA3-D82A25B159A0}" presName="rootConnector" presStyleLbl="node2" presStyleIdx="6" presStyleCnt="13"/>
+      <dgm:prSet presAssocID="{C94DD8BC-71BB-4988-9FA3-D82A25B159A0}" presName="rootConnector" presStyleLbl="node2" presStyleIdx="5" presStyleCnt="12"/>
       <dgm:spPr/>
     </dgm:pt>
     <dgm:pt modelId="{A79A43F3-97FF-44AA-9293-32A6FEC5A345}" type="pres">
@@ -2266,7 +2194,7 @@
       <dgm:spPr/>
     </dgm:pt>
     <dgm:pt modelId="{4D9F02FB-5862-46A0-BAC6-CCE5679F3ADA}" type="pres">
-      <dgm:prSet presAssocID="{54179071-2609-4039-A73F-70CE8FC19FA0}" presName="Name37" presStyleLbl="parChTrans1D2" presStyleIdx="7" presStyleCnt="13"/>
+      <dgm:prSet presAssocID="{54179071-2609-4039-A73F-70CE8FC19FA0}" presName="Name37" presStyleLbl="parChTrans1D2" presStyleIdx="6" presStyleCnt="12"/>
       <dgm:spPr/>
     </dgm:pt>
     <dgm:pt modelId="{E10FEFDB-B1B2-490E-B132-61D7E7EF947E}" type="pres">
@@ -2282,7 +2210,7 @@
       <dgm:spPr/>
     </dgm:pt>
     <dgm:pt modelId="{DF3B0A1B-C877-4588-9E9E-361D50E01609}" type="pres">
-      <dgm:prSet presAssocID="{683715E3-D149-4CA8-9CE2-5C9DCDFBC52D}" presName="rootText" presStyleLbl="node2" presStyleIdx="7" presStyleCnt="13">
+      <dgm:prSet presAssocID="{683715E3-D149-4CA8-9CE2-5C9DCDFBC52D}" presName="rootText" presStyleLbl="node2" presStyleIdx="6" presStyleCnt="12">
         <dgm:presLayoutVars>
           <dgm:chPref val="3"/>
         </dgm:presLayoutVars>
@@ -2290,7 +2218,7 @@
       <dgm:spPr/>
     </dgm:pt>
     <dgm:pt modelId="{37E38851-7C57-4763-BBC2-9B259742C60A}" type="pres">
-      <dgm:prSet presAssocID="{683715E3-D149-4CA8-9CE2-5C9DCDFBC52D}" presName="rootConnector" presStyleLbl="node2" presStyleIdx="7" presStyleCnt="13"/>
+      <dgm:prSet presAssocID="{683715E3-D149-4CA8-9CE2-5C9DCDFBC52D}" presName="rootConnector" presStyleLbl="node2" presStyleIdx="6" presStyleCnt="12"/>
       <dgm:spPr/>
     </dgm:pt>
     <dgm:pt modelId="{BD03C012-BF8B-48B0-8ADE-5AA7120110B1}" type="pres">
@@ -2302,7 +2230,7 @@
       <dgm:spPr/>
     </dgm:pt>
     <dgm:pt modelId="{30906B16-F3FB-4A5F-A3AD-9F5BB1765C98}" type="pres">
-      <dgm:prSet presAssocID="{F44E6248-BA89-4DD7-80DC-50CCACA7EB6F}" presName="Name37" presStyleLbl="parChTrans1D2" presStyleIdx="8" presStyleCnt="13"/>
+      <dgm:prSet presAssocID="{F44E6248-BA89-4DD7-80DC-50CCACA7EB6F}" presName="Name37" presStyleLbl="parChTrans1D2" presStyleIdx="7" presStyleCnt="12"/>
       <dgm:spPr/>
     </dgm:pt>
     <dgm:pt modelId="{BB642A60-AC1A-416C-8E8E-598C8F7A6BCF}" type="pres">
@@ -2318,7 +2246,7 @@
       <dgm:spPr/>
     </dgm:pt>
     <dgm:pt modelId="{8BED9D03-8A2B-49A5-9F9D-586F32D00049}" type="pres">
-      <dgm:prSet presAssocID="{5F03AEFA-4BD4-4F65-A4D9-E55DAFA77450}" presName="rootText" presStyleLbl="node2" presStyleIdx="8" presStyleCnt="13">
+      <dgm:prSet presAssocID="{5F03AEFA-4BD4-4F65-A4D9-E55DAFA77450}" presName="rootText" presStyleLbl="node2" presStyleIdx="7" presStyleCnt="12">
         <dgm:presLayoutVars>
           <dgm:chPref val="3"/>
         </dgm:presLayoutVars>
@@ -2326,7 +2254,7 @@
       <dgm:spPr/>
     </dgm:pt>
     <dgm:pt modelId="{AB6C2A88-61F4-4463-BB65-6499AE250E43}" type="pres">
-      <dgm:prSet presAssocID="{5F03AEFA-4BD4-4F65-A4D9-E55DAFA77450}" presName="rootConnector" presStyleLbl="node2" presStyleIdx="8" presStyleCnt="13"/>
+      <dgm:prSet presAssocID="{5F03AEFA-4BD4-4F65-A4D9-E55DAFA77450}" presName="rootConnector" presStyleLbl="node2" presStyleIdx="7" presStyleCnt="12"/>
       <dgm:spPr/>
     </dgm:pt>
     <dgm:pt modelId="{62EFC698-D394-411B-924B-729F6304030C}" type="pres">
@@ -2338,7 +2266,7 @@
       <dgm:spPr/>
     </dgm:pt>
     <dgm:pt modelId="{3C716F16-7D19-4DC2-A193-09B4159A9C52}" type="pres">
-      <dgm:prSet presAssocID="{485DCD2C-648E-4F93-B0F9-EC8205B2AE63}" presName="Name37" presStyleLbl="parChTrans1D2" presStyleIdx="9" presStyleCnt="13"/>
+      <dgm:prSet presAssocID="{485DCD2C-648E-4F93-B0F9-EC8205B2AE63}" presName="Name37" presStyleLbl="parChTrans1D2" presStyleIdx="8" presStyleCnt="12"/>
       <dgm:spPr/>
     </dgm:pt>
     <dgm:pt modelId="{3E555282-E5CA-45A6-B0D7-F449A3DAA59E}" type="pres">
@@ -2354,7 +2282,7 @@
       <dgm:spPr/>
     </dgm:pt>
     <dgm:pt modelId="{EC339F66-D795-448C-AB43-1E812D767A91}" type="pres">
-      <dgm:prSet presAssocID="{099F4116-E918-417E-9BFD-E635CB695ED4}" presName="rootText" presStyleLbl="node2" presStyleIdx="9" presStyleCnt="13" custScaleY="348775">
+      <dgm:prSet presAssocID="{099F4116-E918-417E-9BFD-E635CB695ED4}" presName="rootText" presStyleLbl="node2" presStyleIdx="8" presStyleCnt="12" custScaleY="348775">
         <dgm:presLayoutVars>
           <dgm:chPref val="3"/>
         </dgm:presLayoutVars>
@@ -2362,7 +2290,7 @@
       <dgm:spPr/>
     </dgm:pt>
     <dgm:pt modelId="{47C565F8-0430-41ED-B03F-D2FE557C2705}" type="pres">
-      <dgm:prSet presAssocID="{099F4116-E918-417E-9BFD-E635CB695ED4}" presName="rootConnector" presStyleLbl="node2" presStyleIdx="9" presStyleCnt="13"/>
+      <dgm:prSet presAssocID="{099F4116-E918-417E-9BFD-E635CB695ED4}" presName="rootConnector" presStyleLbl="node2" presStyleIdx="8" presStyleCnt="12"/>
       <dgm:spPr/>
     </dgm:pt>
     <dgm:pt modelId="{A43FB0F1-9A30-4A5E-ADBE-822227C13A54}" type="pres">
@@ -2406,7 +2334,7 @@
       <dgm:spPr/>
     </dgm:pt>
     <dgm:pt modelId="{580F1869-476E-4FDB-8379-90275FBFDA5B}" type="pres">
-      <dgm:prSet presAssocID="{23D012D5-651C-476A-8F5F-438585F4ADF1}" presName="Name37" presStyleLbl="parChTrans1D2" presStyleIdx="10" presStyleCnt="13"/>
+      <dgm:prSet presAssocID="{23D012D5-651C-476A-8F5F-438585F4ADF1}" presName="Name37" presStyleLbl="parChTrans1D2" presStyleIdx="9" presStyleCnt="12"/>
       <dgm:spPr/>
     </dgm:pt>
     <dgm:pt modelId="{216339D3-0D89-452F-87B1-27E4278F3171}" type="pres">
@@ -2422,7 +2350,7 @@
       <dgm:spPr/>
     </dgm:pt>
     <dgm:pt modelId="{B9EBB415-E58C-44B9-BB8A-5581ED38C626}" type="pres">
-      <dgm:prSet presAssocID="{281C6525-9844-4509-8120-496170E67E70}" presName="rootText" presStyleLbl="node2" presStyleIdx="10" presStyleCnt="13">
+      <dgm:prSet presAssocID="{281C6525-9844-4509-8120-496170E67E70}" presName="rootText" presStyleLbl="node2" presStyleIdx="9" presStyleCnt="12">
         <dgm:presLayoutVars>
           <dgm:chPref val="3"/>
         </dgm:presLayoutVars>
@@ -2430,7 +2358,7 @@
       <dgm:spPr/>
     </dgm:pt>
     <dgm:pt modelId="{DCEA6F75-B80A-4F6F-BB0E-C775BECBD3A4}" type="pres">
-      <dgm:prSet presAssocID="{281C6525-9844-4509-8120-496170E67E70}" presName="rootConnector" presStyleLbl="node2" presStyleIdx="10" presStyleCnt="13"/>
+      <dgm:prSet presAssocID="{281C6525-9844-4509-8120-496170E67E70}" presName="rootConnector" presStyleLbl="node2" presStyleIdx="9" presStyleCnt="12"/>
       <dgm:spPr/>
     </dgm:pt>
     <dgm:pt modelId="{CA8EAFCF-31B9-4727-B2C5-78600729C6E0}" type="pres">
@@ -2442,7 +2370,7 @@
       <dgm:spPr/>
     </dgm:pt>
     <dgm:pt modelId="{6B477E16-043A-4A95-B637-C3DFCA3504F8}" type="pres">
-      <dgm:prSet presAssocID="{674E53AB-F7D9-44C1-8F42-DE34E0CFC953}" presName="Name37" presStyleLbl="parChTrans1D2" presStyleIdx="11" presStyleCnt="13"/>
+      <dgm:prSet presAssocID="{674E53AB-F7D9-44C1-8F42-DE34E0CFC953}" presName="Name37" presStyleLbl="parChTrans1D2" presStyleIdx="10" presStyleCnt="12"/>
       <dgm:spPr/>
     </dgm:pt>
     <dgm:pt modelId="{379765A8-02F3-4D42-8CBC-103DC920A04B}" type="pres">
@@ -2458,7 +2386,7 @@
       <dgm:spPr/>
     </dgm:pt>
     <dgm:pt modelId="{B36EC573-641C-448E-A546-86463CEDF8C2}" type="pres">
-      <dgm:prSet presAssocID="{BFA060DF-244D-498C-9760-AB8F0C3AADBC}" presName="rootText" presStyleLbl="node2" presStyleIdx="11" presStyleCnt="13">
+      <dgm:prSet presAssocID="{BFA060DF-244D-498C-9760-AB8F0C3AADBC}" presName="rootText" presStyleLbl="node2" presStyleIdx="10" presStyleCnt="12">
         <dgm:presLayoutVars>
           <dgm:chPref val="3"/>
         </dgm:presLayoutVars>
@@ -2466,7 +2394,7 @@
       <dgm:spPr/>
     </dgm:pt>
     <dgm:pt modelId="{AB1D3B43-D044-497A-80FC-625E1776589D}" type="pres">
-      <dgm:prSet presAssocID="{BFA060DF-244D-498C-9760-AB8F0C3AADBC}" presName="rootConnector" presStyleLbl="node2" presStyleIdx="11" presStyleCnt="13"/>
+      <dgm:prSet presAssocID="{BFA060DF-244D-498C-9760-AB8F0C3AADBC}" presName="rootConnector" presStyleLbl="node2" presStyleIdx="10" presStyleCnt="12"/>
       <dgm:spPr/>
     </dgm:pt>
     <dgm:pt modelId="{B13A5DA7-1AA4-48FD-9BFF-A2EF93157665}" type="pres">
@@ -2478,7 +2406,7 @@
       <dgm:spPr/>
     </dgm:pt>
     <dgm:pt modelId="{95FE03B0-F1AE-44D6-8022-0983221B036F}" type="pres">
-      <dgm:prSet presAssocID="{3E4825D3-5833-4132-8ABA-B693AD691C8D}" presName="Name37" presStyleLbl="parChTrans1D2" presStyleIdx="12" presStyleCnt="13"/>
+      <dgm:prSet presAssocID="{3E4825D3-5833-4132-8ABA-B693AD691C8D}" presName="Name37" presStyleLbl="parChTrans1D2" presStyleIdx="11" presStyleCnt="12"/>
       <dgm:spPr/>
     </dgm:pt>
     <dgm:pt modelId="{CB72B70E-A642-4420-AC31-E7A3D0FBEB6A}" type="pres">
@@ -2494,7 +2422,7 @@
       <dgm:spPr/>
     </dgm:pt>
     <dgm:pt modelId="{68A7C787-4F9D-4823-A353-BDEA10C124B2}" type="pres">
-      <dgm:prSet presAssocID="{F2CEB748-B1B0-4681-AEF9-DF8CBD8FE992}" presName="rootText" presStyleLbl="node2" presStyleIdx="12" presStyleCnt="13">
+      <dgm:prSet presAssocID="{F2CEB748-B1B0-4681-AEF9-DF8CBD8FE992}" presName="rootText" presStyleLbl="node2" presStyleIdx="11" presStyleCnt="12">
         <dgm:presLayoutVars>
           <dgm:chPref val="3"/>
         </dgm:presLayoutVars>
@@ -2502,7 +2430,7 @@
       <dgm:spPr/>
     </dgm:pt>
     <dgm:pt modelId="{07A01FC8-642B-4C17-80B1-040F56ADF2D0}" type="pres">
-      <dgm:prSet presAssocID="{F2CEB748-B1B0-4681-AEF9-DF8CBD8FE992}" presName="rootConnector" presStyleLbl="node2" presStyleIdx="12" presStyleCnt="13"/>
+      <dgm:prSet presAssocID="{F2CEB748-B1B0-4681-AEF9-DF8CBD8FE992}" presName="rootConnector" presStyleLbl="node2" presStyleIdx="11" presStyleCnt="12"/>
       <dgm:spPr/>
     </dgm:pt>
     <dgm:pt modelId="{71404FF8-8A8E-49FC-8C69-04DEA2D11D00}" type="pres">
@@ -2558,10 +2486,8 @@
     <dgm:cxn modelId="{554A3E7D-276C-496A-9A9D-FD10DE807FD1}" type="presOf" srcId="{C44E41F5-FC3D-49E5-8C00-3286ABF01FE6}" destId="{5976A8D1-3EFD-477C-AB89-FC7D35120ED3}" srcOrd="0" destOrd="0" presId="urn:microsoft.com/office/officeart/2005/8/layout/orgChart1"/>
     <dgm:cxn modelId="{7C37D67F-CAA8-4E03-9454-E63BE49ADBB3}" type="presOf" srcId="{5F03AEFA-4BD4-4F65-A4D9-E55DAFA77450}" destId="{AB6C2A88-61F4-4463-BB65-6499AE250E43}" srcOrd="1" destOrd="0" presId="urn:microsoft.com/office/officeart/2005/8/layout/orgChart1"/>
     <dgm:cxn modelId="{D48CDC7F-FF80-4F27-B872-81F2A870C3A8}" type="presOf" srcId="{1CA22885-19FD-43E4-BE79-3B008C3CEF1C}" destId="{60B730E3-AB0F-45BB-9CEB-3EFD06F30605}" srcOrd="0" destOrd="0" presId="urn:microsoft.com/office/officeart/2005/8/layout/orgChart1"/>
-    <dgm:cxn modelId="{C05CDF83-581E-4857-BDAE-A3EBEE79E486}" type="presOf" srcId="{013AB58C-7E58-4F75-B24E-91D07B7CD809}" destId="{5E290AAA-6116-4EAA-946D-B1763D762CF1}" srcOrd="0" destOrd="0" presId="urn:microsoft.com/office/officeart/2005/8/layout/orgChart1"/>
     <dgm:cxn modelId="{8B3F9B86-68AB-464C-BDC6-3574482846BA}" srcId="{022163B4-B2A7-492F-AF0E-F218F90DCFD0}" destId="{099F4116-E918-417E-9BFD-E635CB695ED4}" srcOrd="2" destOrd="0" parTransId="{485DCD2C-648E-4F93-B0F9-EC8205B2AE63}" sibTransId="{71A90F1A-80DA-4307-B795-42BFDCC7775B}"/>
     <dgm:cxn modelId="{4ADA628C-7304-4CBA-9AD6-26082B644D22}" type="presOf" srcId="{03ABB526-635C-4D81-BACA-C522037B3510}" destId="{84029F66-4174-4D45-906E-27BA6622C1D6}" srcOrd="1" destOrd="0" presId="urn:microsoft.com/office/officeart/2005/8/layout/orgChart1"/>
-    <dgm:cxn modelId="{C87AA291-DCED-4B09-BDF8-6D5D0DE99AAD}" type="presOf" srcId="{013AB58C-7E58-4F75-B24E-91D07B7CD809}" destId="{86B6F23C-4DDC-4090-8F82-D52D7B32E5D4}" srcOrd="1" destOrd="0" presId="urn:microsoft.com/office/officeart/2005/8/layout/orgChart1"/>
     <dgm:cxn modelId="{6A56E495-29E0-4791-B173-A03239B84488}" type="presOf" srcId="{281C6525-9844-4509-8120-496170E67E70}" destId="{B9EBB415-E58C-44B9-BB8A-5581ED38C626}" srcOrd="0" destOrd="0" presId="urn:microsoft.com/office/officeart/2005/8/layout/orgChart1"/>
     <dgm:cxn modelId="{EC6E4996-EF51-420C-9DF0-CBDE65EE412C}" type="presOf" srcId="{683715E3-D149-4CA8-9CE2-5C9DCDFBC52D}" destId="{37E38851-7C57-4763-BBC2-9B259742C60A}" srcOrd="1" destOrd="0" presId="urn:microsoft.com/office/officeart/2005/8/layout/orgChart1"/>
     <dgm:cxn modelId="{7B04E59F-C76C-40A6-B312-B5E2EA8D81F8}" type="presOf" srcId="{226F476B-54BA-4183-840F-52747BB8280B}" destId="{A58FA7FD-10E3-46E3-ACAA-058642C62089}" srcOrd="0" destOrd="0" presId="urn:microsoft.com/office/officeart/2005/8/layout/orgChart1"/>
@@ -2571,7 +2497,6 @@
     <dgm:cxn modelId="{94F80CB5-9736-4D03-ACCB-E97EA4A2EC18}" srcId="{832006BE-D449-4FEB-9E42-96D44755B45B}" destId="{BFA060DF-244D-498C-9760-AB8F0C3AADBC}" srcOrd="1" destOrd="0" parTransId="{674E53AB-F7D9-44C1-8F42-DE34E0CFC953}" sibTransId="{605E9430-DDF9-4078-BA90-3A9BB3037C1E}"/>
     <dgm:cxn modelId="{DB0DE2B6-1C49-4C17-A38F-FBDE030BA850}" srcId="{75CF6489-960F-4476-9C66-17CD039367C2}" destId="{1CA22885-19FD-43E4-BE79-3B008C3CEF1C}" srcOrd="1" destOrd="0" parTransId="{FFF0B3B8-96A8-44EB-8BEA-24A759F590FF}" sibTransId="{DEA68992-0A19-48DA-8B27-43A0C413002C}"/>
     <dgm:cxn modelId="{95CBC5BD-6256-4D57-9933-1F8270E2334E}" type="presOf" srcId="{C94DD8BC-71BB-4988-9FA3-D82A25B159A0}" destId="{606C83FE-40B2-4631-AA74-CB563FBF0943}" srcOrd="1" destOrd="0" presId="urn:microsoft.com/office/officeart/2005/8/layout/orgChart1"/>
-    <dgm:cxn modelId="{D0A880C2-5DAB-404D-BE89-DB707C636001}" srcId="{1CA22885-19FD-43E4-BE79-3B008C3CEF1C}" destId="{013AB58C-7E58-4F75-B24E-91D07B7CD809}" srcOrd="2" destOrd="0" parTransId="{0E0EAA43-D87A-4482-AEA7-B231A5390C22}" sibTransId="{436A2255-B447-4AE9-91C3-FDC989BCD043}"/>
     <dgm:cxn modelId="{779C92C2-4AC2-4C7A-9D2E-7B0F8C42E8FF}" type="presOf" srcId="{142F99EE-4A76-4AB4-8034-5DCAA6D112B2}" destId="{0376352E-817B-46F9-95BC-E31C5C24EB54}" srcOrd="0" destOrd="0" presId="urn:microsoft.com/office/officeart/2005/8/layout/orgChart1"/>
     <dgm:cxn modelId="{2D3F81CD-68B6-449B-B79A-ADD3EC4604BC}" type="presOf" srcId="{832006BE-D449-4FEB-9E42-96D44755B45B}" destId="{7CCF935B-12CF-4C1B-8C1F-3B3B53007A0C}" srcOrd="1" destOrd="0" presId="urn:microsoft.com/office/officeart/2005/8/layout/orgChart1"/>
     <dgm:cxn modelId="{CFEB10CE-CF94-4272-B472-CC7721BEA56F}" srcId="{1CA22885-19FD-43E4-BE79-3B008C3CEF1C}" destId="{2A2EA70D-C5D2-4204-97AA-66D8FA4F8BF7}" srcOrd="0" destOrd="0" parTransId="{0549622C-74A6-442F-97C7-51D7E16A9967}" sibTransId="{9B5FF86F-9C23-456C-8288-68C51DA79708}"/>
@@ -2579,7 +2504,6 @@
     <dgm:cxn modelId="{A26164D4-B6F4-4826-B241-FA9C23336DE7}" type="presOf" srcId="{FBDAFC4B-CF62-49B9-8438-CC5D73499650}" destId="{EF709295-0563-4F44-BFA8-00853E354EC9}" srcOrd="0" destOrd="0" presId="urn:microsoft.com/office/officeart/2005/8/layout/orgChart1"/>
     <dgm:cxn modelId="{DE81C8D5-8123-4D13-9FF4-92D7BAFEEFC8}" type="presOf" srcId="{F0033806-429F-4768-A882-897529A47623}" destId="{8FEC638F-2093-48DA-A4D1-B9DD66DC1D0D}" srcOrd="0" destOrd="0" presId="urn:microsoft.com/office/officeart/2005/8/layout/orgChart1"/>
     <dgm:cxn modelId="{5C6CDDE6-7209-49C0-B076-A201D50D7C5C}" type="presOf" srcId="{BFA060DF-244D-498C-9760-AB8F0C3AADBC}" destId="{AB1D3B43-D044-497A-80FC-625E1776589D}" srcOrd="1" destOrd="0" presId="urn:microsoft.com/office/officeart/2005/8/layout/orgChart1"/>
-    <dgm:cxn modelId="{FDFB89EA-092C-4235-99B3-EDA21C790BC0}" type="presOf" srcId="{0E0EAA43-D87A-4482-AEA7-B231A5390C22}" destId="{D83994C5-FE75-4642-B2B3-B0FDC7A3A8AC}" srcOrd="0" destOrd="0" presId="urn:microsoft.com/office/officeart/2005/8/layout/orgChart1"/>
     <dgm:cxn modelId="{B10C4BEB-43BF-48A2-A401-B6F6CDC02FAA}" type="presOf" srcId="{75CF6489-960F-4476-9C66-17CD039367C2}" destId="{488848D9-D8E9-47DB-961D-6C9008A0D5B8}" srcOrd="0" destOrd="0" presId="urn:microsoft.com/office/officeart/2005/8/layout/orgChart1"/>
     <dgm:cxn modelId="{FF08ACEB-F8FC-44D9-BE0A-EB11A8C92DED}" srcId="{832006BE-D449-4FEB-9E42-96D44755B45B}" destId="{281C6525-9844-4509-8120-496170E67E70}" srcOrd="0" destOrd="0" parTransId="{23D012D5-651C-476A-8F5F-438585F4ADF1}" sibTransId="{324E75FC-A241-4AEF-9D57-4484C2BDF452}"/>
     <dgm:cxn modelId="{1D1A82ED-D4C0-4FEF-AF7F-3E21FFABBBA2}" type="presOf" srcId="{832006BE-D449-4FEB-9E42-96D44755B45B}" destId="{B2CD1E0A-7A33-45A7-B545-DF6BCB7CBAD9}" srcOrd="0" destOrd="0" presId="urn:microsoft.com/office/officeart/2005/8/layout/orgChart1"/>
@@ -2619,13 +2543,6 @@
     <dgm:cxn modelId="{06DE4561-FA6D-488E-9C0B-AD25DAEC5DBB}" type="presParOf" srcId="{EA477A17-BA1A-4B59-9323-DE16259F242E}" destId="{77E5ED1A-CE44-4D32-A3F6-161F23822043}" srcOrd="1" destOrd="0" presId="urn:microsoft.com/office/officeart/2005/8/layout/orgChart1"/>
     <dgm:cxn modelId="{AB548B44-9EDD-4555-A831-1BF67DC9356B}" type="presParOf" srcId="{AD80CA0B-CC91-4C0A-8D78-B6126493F448}" destId="{1E35CFA5-6579-4414-A6EB-4F38CB0BFB42}" srcOrd="1" destOrd="0" presId="urn:microsoft.com/office/officeart/2005/8/layout/orgChart1"/>
     <dgm:cxn modelId="{812EEF58-F051-42C2-8D34-F5F5277C6972}" type="presParOf" srcId="{AD80CA0B-CC91-4C0A-8D78-B6126493F448}" destId="{48B8AAE4-2498-47CA-8E43-AC420E777F86}" srcOrd="2" destOrd="0" presId="urn:microsoft.com/office/officeart/2005/8/layout/orgChart1"/>
-    <dgm:cxn modelId="{CA545BD9-390F-44D7-93F7-3DD81D0D7667}" type="presParOf" srcId="{CF468E32-E6D7-4366-B1E9-699D4B2662EB}" destId="{D83994C5-FE75-4642-B2B3-B0FDC7A3A8AC}" srcOrd="4" destOrd="0" presId="urn:microsoft.com/office/officeart/2005/8/layout/orgChart1"/>
-    <dgm:cxn modelId="{C71400E8-D1B9-4856-8EC9-1488F6179ED1}" type="presParOf" srcId="{CF468E32-E6D7-4366-B1E9-699D4B2662EB}" destId="{3F0137B2-3201-4175-BC00-4B65EE46BEFD}" srcOrd="5" destOrd="0" presId="urn:microsoft.com/office/officeart/2005/8/layout/orgChart1"/>
-    <dgm:cxn modelId="{FFFB6D76-02CB-4383-81EB-DF77C5FE9599}" type="presParOf" srcId="{3F0137B2-3201-4175-BC00-4B65EE46BEFD}" destId="{8D5394DB-245B-4590-B073-9B3BE4073141}" srcOrd="0" destOrd="0" presId="urn:microsoft.com/office/officeart/2005/8/layout/orgChart1"/>
-    <dgm:cxn modelId="{03D86D3E-2662-476D-B526-B099832FA26F}" type="presParOf" srcId="{8D5394DB-245B-4590-B073-9B3BE4073141}" destId="{5E290AAA-6116-4EAA-946D-B1763D762CF1}" srcOrd="0" destOrd="0" presId="urn:microsoft.com/office/officeart/2005/8/layout/orgChart1"/>
-    <dgm:cxn modelId="{28C1F2A5-9D63-4735-8BA5-8CF83F489706}" type="presParOf" srcId="{8D5394DB-245B-4590-B073-9B3BE4073141}" destId="{86B6F23C-4DDC-4090-8F82-D52D7B32E5D4}" srcOrd="1" destOrd="0" presId="urn:microsoft.com/office/officeart/2005/8/layout/orgChart1"/>
-    <dgm:cxn modelId="{9D497D3B-C1FD-40B2-A096-69F3762850DF}" type="presParOf" srcId="{3F0137B2-3201-4175-BC00-4B65EE46BEFD}" destId="{34EE1965-9E08-41FA-A31C-48FEC03D5681}" srcOrd="1" destOrd="0" presId="urn:microsoft.com/office/officeart/2005/8/layout/orgChart1"/>
-    <dgm:cxn modelId="{77590A73-45A2-450B-A032-CD48FB947C67}" type="presParOf" srcId="{3F0137B2-3201-4175-BC00-4B65EE46BEFD}" destId="{ABAD333A-A990-4B0B-ADCE-AB14D6ED1E0D}" srcOrd="2" destOrd="0" presId="urn:microsoft.com/office/officeart/2005/8/layout/orgChart1"/>
     <dgm:cxn modelId="{03753D4D-1EF6-48E9-B68E-31A8177FA7A9}" type="presParOf" srcId="{B1DC5300-C5A5-4F5D-834A-AF22D2DC7D13}" destId="{99A34E82-5D4F-43DE-8409-C08F030F2F49}" srcOrd="2" destOrd="0" presId="urn:microsoft.com/office/officeart/2005/8/layout/orgChart1"/>
     <dgm:cxn modelId="{8785E459-5341-4A8D-8AE9-6D16ECB15C07}" type="presParOf" srcId="{488848D9-D8E9-47DB-961D-6C9008A0D5B8}" destId="{608117D4-FF16-44D5-AEDD-00FBC60B985F}" srcOrd="2" destOrd="0" presId="urn:microsoft.com/office/officeart/2005/8/layout/orgChart1"/>
     <dgm:cxn modelId="{BBE56134-5F81-4B66-9DC4-F34D0F2DC7CC}" type="presParOf" srcId="{608117D4-FF16-44D5-AEDD-00FBC60B985F}" destId="{2A9B684A-2F37-43C4-998D-FE8C2E995628}" srcOrd="0" destOrd="0" presId="urn:microsoft.com/office/officeart/2005/8/layout/orgChart1"/>
@@ -2734,8 +2651,8 @@
       </dsp:nvSpPr>
       <dsp:spPr>
         <a:xfrm>
-          <a:off x="5821070" y="1669658"/>
-          <a:ext cx="509846" cy="91440"/>
+          <a:off x="5759152" y="1689611"/>
+          <a:ext cx="552736" cy="95929"/>
         </a:xfrm>
         <a:custGeom>
           <a:avLst/>
@@ -2746,16 +2663,16 @@
           <a:pathLst>
             <a:path>
               <a:moveTo>
-                <a:pt x="0" y="45720"/>
+                <a:pt x="0" y="0"/>
               </a:moveTo>
               <a:lnTo>
-                <a:pt x="0" y="89962"/>
+                <a:pt x="0" y="47964"/>
               </a:lnTo>
               <a:lnTo>
-                <a:pt x="509846" y="89962"/>
+                <a:pt x="552736" y="47964"/>
               </a:lnTo>
               <a:lnTo>
-                <a:pt x="509846" y="134205"/>
+                <a:pt x="552736" y="95929"/>
               </a:lnTo>
             </a:path>
           </a:pathLst>
@@ -2796,8 +2713,8 @@
       </dsp:nvSpPr>
       <dsp:spPr>
         <a:xfrm>
-          <a:off x="5775350" y="1669658"/>
-          <a:ext cx="91440" cy="91440"/>
+          <a:off x="5713432" y="1689611"/>
+          <a:ext cx="91440" cy="95929"/>
         </a:xfrm>
         <a:custGeom>
           <a:avLst/>
@@ -2808,10 +2725,10 @@
           <a:pathLst>
             <a:path>
               <a:moveTo>
-                <a:pt x="45720" y="45720"/>
+                <a:pt x="45720" y="0"/>
               </a:moveTo>
               <a:lnTo>
-                <a:pt x="45720" y="134205"/>
+                <a:pt x="45720" y="95929"/>
               </a:lnTo>
             </a:path>
           </a:pathLst>
@@ -2852,8 +2769,8 @@
       </dsp:nvSpPr>
       <dsp:spPr>
         <a:xfrm>
-          <a:off x="5311224" y="1669658"/>
-          <a:ext cx="509846" cy="91440"/>
+          <a:off x="5206415" y="1689611"/>
+          <a:ext cx="552736" cy="95929"/>
         </a:xfrm>
         <a:custGeom>
           <a:avLst/>
@@ -2864,16 +2781,16 @@
           <a:pathLst>
             <a:path>
               <a:moveTo>
-                <a:pt x="509846" y="45720"/>
+                <a:pt x="552736" y="0"/>
               </a:moveTo>
               <a:lnTo>
-                <a:pt x="509846" y="89962"/>
+                <a:pt x="552736" y="47964"/>
               </a:lnTo>
               <a:lnTo>
-                <a:pt x="0" y="89962"/>
+                <a:pt x="0" y="47964"/>
               </a:lnTo>
               <a:lnTo>
-                <a:pt x="0" y="134205"/>
+                <a:pt x="0" y="95929"/>
               </a:lnTo>
             </a:path>
           </a:pathLst>
@@ -2914,8 +2831,8 @@
       </dsp:nvSpPr>
       <dsp:spPr>
         <a:xfrm>
-          <a:off x="4291530" y="1669658"/>
-          <a:ext cx="509846" cy="91440"/>
+          <a:off x="4100942" y="1689611"/>
+          <a:ext cx="552736" cy="95929"/>
         </a:xfrm>
         <a:custGeom>
           <a:avLst/>
@@ -2926,16 +2843,16 @@
           <a:pathLst>
             <a:path>
               <a:moveTo>
-                <a:pt x="0" y="45720"/>
+                <a:pt x="0" y="0"/>
               </a:moveTo>
               <a:lnTo>
-                <a:pt x="0" y="89962"/>
+                <a:pt x="0" y="47964"/>
               </a:lnTo>
               <a:lnTo>
-                <a:pt x="509846" y="89962"/>
+                <a:pt x="552736" y="47964"/>
               </a:lnTo>
               <a:lnTo>
-                <a:pt x="509846" y="134205"/>
+                <a:pt x="552736" y="95929"/>
               </a:lnTo>
             </a:path>
           </a:pathLst>
@@ -2976,8 +2893,8 @@
       </dsp:nvSpPr>
       <dsp:spPr>
         <a:xfrm>
-          <a:off x="4245810" y="1669658"/>
-          <a:ext cx="91440" cy="91440"/>
+          <a:off x="4055222" y="1689611"/>
+          <a:ext cx="91440" cy="95929"/>
         </a:xfrm>
         <a:custGeom>
           <a:avLst/>
@@ -2988,10 +2905,10 @@
           <a:pathLst>
             <a:path>
               <a:moveTo>
-                <a:pt x="45720" y="45720"/>
+                <a:pt x="45720" y="0"/>
               </a:moveTo>
               <a:lnTo>
-                <a:pt x="45720" y="134205"/>
+                <a:pt x="45720" y="95929"/>
               </a:lnTo>
             </a:path>
           </a:pathLst>
@@ -3032,8 +2949,8 @@
       </dsp:nvSpPr>
       <dsp:spPr>
         <a:xfrm>
-          <a:off x="3781684" y="1669658"/>
-          <a:ext cx="509846" cy="91440"/>
+          <a:off x="3548205" y="1689611"/>
+          <a:ext cx="552736" cy="95929"/>
         </a:xfrm>
         <a:custGeom>
           <a:avLst/>
@@ -3044,16 +2961,16 @@
           <a:pathLst>
             <a:path>
               <a:moveTo>
-                <a:pt x="509846" y="45720"/>
+                <a:pt x="552736" y="0"/>
               </a:moveTo>
               <a:lnTo>
-                <a:pt x="509846" y="89962"/>
+                <a:pt x="552736" y="47964"/>
               </a:lnTo>
               <a:lnTo>
-                <a:pt x="0" y="89962"/>
+                <a:pt x="0" y="47964"/>
               </a:lnTo>
               <a:lnTo>
-                <a:pt x="0" y="134205"/>
+                <a:pt x="0" y="95929"/>
               </a:lnTo>
             </a:path>
           </a:pathLst>
@@ -3094,8 +3011,8 @@
       </dsp:nvSpPr>
       <dsp:spPr>
         <a:xfrm>
-          <a:off x="2761990" y="1669658"/>
-          <a:ext cx="509846" cy="91440"/>
+          <a:off x="2442732" y="1689611"/>
+          <a:ext cx="552736" cy="95929"/>
         </a:xfrm>
         <a:custGeom>
           <a:avLst/>
@@ -3106,16 +3023,16 @@
           <a:pathLst>
             <a:path>
               <a:moveTo>
-                <a:pt x="0" y="45720"/>
+                <a:pt x="0" y="0"/>
               </a:moveTo>
               <a:lnTo>
-                <a:pt x="0" y="89962"/>
+                <a:pt x="0" y="47964"/>
               </a:lnTo>
               <a:lnTo>
-                <a:pt x="509846" y="89962"/>
+                <a:pt x="552736" y="47964"/>
               </a:lnTo>
               <a:lnTo>
-                <a:pt x="509846" y="134205"/>
+                <a:pt x="552736" y="95929"/>
               </a:lnTo>
             </a:path>
           </a:pathLst>
@@ -3156,8 +3073,8 @@
       </dsp:nvSpPr>
       <dsp:spPr>
         <a:xfrm>
-          <a:off x="2716270" y="1669658"/>
-          <a:ext cx="91440" cy="91440"/>
+          <a:off x="2397012" y="1689611"/>
+          <a:ext cx="91440" cy="95929"/>
         </a:xfrm>
         <a:custGeom>
           <a:avLst/>
@@ -3168,10 +3085,10 @@
           <a:pathLst>
             <a:path>
               <a:moveTo>
-                <a:pt x="45720" y="45720"/>
+                <a:pt x="45720" y="0"/>
               </a:moveTo>
               <a:lnTo>
-                <a:pt x="45720" y="134205"/>
+                <a:pt x="45720" y="95929"/>
               </a:lnTo>
             </a:path>
           </a:pathLst>
@@ -3212,8 +3129,8 @@
       </dsp:nvSpPr>
       <dsp:spPr>
         <a:xfrm>
-          <a:off x="2252144" y="1669658"/>
-          <a:ext cx="509846" cy="91440"/>
+          <a:off x="1889995" y="1689611"/>
+          <a:ext cx="552736" cy="95929"/>
         </a:xfrm>
         <a:custGeom>
           <a:avLst/>
@@ -3224,16 +3141,16 @@
           <a:pathLst>
             <a:path>
               <a:moveTo>
-                <a:pt x="509846" y="45720"/>
+                <a:pt x="552736" y="0"/>
               </a:moveTo>
               <a:lnTo>
-                <a:pt x="509846" y="89962"/>
+                <a:pt x="552736" y="47964"/>
               </a:lnTo>
               <a:lnTo>
-                <a:pt x="0" y="89962"/>
+                <a:pt x="0" y="47964"/>
               </a:lnTo>
               <a:lnTo>
-                <a:pt x="0" y="134205"/>
+                <a:pt x="0" y="95929"/>
               </a:lnTo>
             </a:path>
           </a:pathLst>
@@ -3267,15 +3184,15 @@
         <a:fontRef idx="minor"/>
       </dsp:style>
     </dsp:sp>
-    <dsp:sp modelId="{D83994C5-FE75-4642-B2B3-B0FDC7A3A8AC}">
+    <dsp:sp modelId="{259B4853-BBCA-4C08-907A-F8CE86859FB4}">
       <dsp:nvSpPr>
         <dsp:cNvPr id="0" name=""/>
         <dsp:cNvSpPr/>
       </dsp:nvSpPr>
       <dsp:spPr>
         <a:xfrm>
-          <a:off x="1232450" y="1669658"/>
-          <a:ext cx="509846" cy="91440"/>
+          <a:off x="1060890" y="1689611"/>
+          <a:ext cx="276368" cy="95929"/>
         </a:xfrm>
         <a:custGeom>
           <a:avLst/>
@@ -3286,16 +3203,16 @@
           <a:pathLst>
             <a:path>
               <a:moveTo>
-                <a:pt x="0" y="45720"/>
+                <a:pt x="0" y="0"/>
               </a:moveTo>
               <a:lnTo>
-                <a:pt x="0" y="89962"/>
+                <a:pt x="0" y="47964"/>
               </a:lnTo>
               <a:lnTo>
-                <a:pt x="509846" y="89962"/>
+                <a:pt x="276368" y="47964"/>
               </a:lnTo>
               <a:lnTo>
-                <a:pt x="509846" y="134205"/>
+                <a:pt x="276368" y="95929"/>
               </a:lnTo>
             </a:path>
           </a:pathLst>
@@ -3329,15 +3246,15 @@
         <a:fontRef idx="minor"/>
       </dsp:style>
     </dsp:sp>
-    <dsp:sp modelId="{259B4853-BBCA-4C08-907A-F8CE86859FB4}">
+    <dsp:sp modelId="{36E34287-EB90-416D-A14F-D7465FEEFFD4}">
       <dsp:nvSpPr>
         <dsp:cNvPr id="0" name=""/>
         <dsp:cNvSpPr/>
       </dsp:nvSpPr>
       <dsp:spPr>
         <a:xfrm>
-          <a:off x="1186730" y="1669658"/>
-          <a:ext cx="91440" cy="91440"/>
+          <a:off x="784522" y="1689611"/>
+          <a:ext cx="276368" cy="95929"/>
         </a:xfrm>
         <a:custGeom>
           <a:avLst/>
@@ -3348,10 +3265,16 @@
           <a:pathLst>
             <a:path>
               <a:moveTo>
-                <a:pt x="45720" y="45720"/>
+                <a:pt x="276368" y="0"/>
               </a:moveTo>
               <a:lnTo>
-                <a:pt x="45720" y="134205"/>
+                <a:pt x="276368" y="47964"/>
+              </a:lnTo>
+              <a:lnTo>
+                <a:pt x="0" y="47964"/>
+              </a:lnTo>
+              <a:lnTo>
+                <a:pt x="0" y="95929"/>
               </a:lnTo>
             </a:path>
           </a:pathLst>
@@ -3385,15 +3308,15 @@
         <a:fontRef idx="minor"/>
       </dsp:style>
     </dsp:sp>
-    <dsp:sp modelId="{36E34287-EB90-416D-A14F-D7465FEEFFD4}">
+    <dsp:sp modelId="{A58FA7FD-10E3-46E3-ACAA-058642C62089}">
       <dsp:nvSpPr>
         <dsp:cNvPr id="0" name=""/>
         <dsp:cNvSpPr/>
       </dsp:nvSpPr>
       <dsp:spPr>
         <a:xfrm>
-          <a:off x="722604" y="1669658"/>
-          <a:ext cx="509846" cy="91440"/>
+          <a:off x="186065" y="1689611"/>
+          <a:ext cx="91440" cy="95929"/>
         </a:xfrm>
         <a:custGeom>
           <a:avLst/>
@@ -3404,16 +3327,10 @@
           <a:pathLst>
             <a:path>
               <a:moveTo>
-                <a:pt x="509846" y="45720"/>
+                <a:pt x="45720" y="0"/>
               </a:moveTo>
               <a:lnTo>
-                <a:pt x="509846" y="89962"/>
-              </a:lnTo>
-              <a:lnTo>
-                <a:pt x="0" y="89962"/>
-              </a:lnTo>
-              <a:lnTo>
-                <a:pt x="0" y="134205"/>
+                <a:pt x="45720" y="95929"/>
               </a:lnTo>
             </a:path>
           </a:pathLst>
@@ -3447,62 +3364,6 @@
         <a:fontRef idx="minor"/>
       </dsp:style>
     </dsp:sp>
-    <dsp:sp modelId="{A58FA7FD-10E3-46E3-ACAA-058642C62089}">
-      <dsp:nvSpPr>
-        <dsp:cNvPr id="0" name=""/>
-        <dsp:cNvSpPr/>
-      </dsp:nvSpPr>
-      <dsp:spPr>
-        <a:xfrm>
-          <a:off x="167037" y="1669658"/>
-          <a:ext cx="91440" cy="91440"/>
-        </a:xfrm>
-        <a:custGeom>
-          <a:avLst/>
-          <a:gdLst/>
-          <a:ahLst/>
-          <a:cxnLst/>
-          <a:rect l="0" t="0" r="0" b="0"/>
-          <a:pathLst>
-            <a:path>
-              <a:moveTo>
-                <a:pt x="45720" y="45720"/>
-              </a:moveTo>
-              <a:lnTo>
-                <a:pt x="45720" y="134205"/>
-              </a:lnTo>
-            </a:path>
-          </a:pathLst>
-        </a:custGeom>
-        <a:noFill/>
-        <a:ln w="12700" cap="flat" cmpd="sng" algn="ctr">
-          <a:solidFill>
-            <a:schemeClr val="accent1">
-              <a:shade val="60000"/>
-              <a:hueOff val="0"/>
-              <a:satOff val="0"/>
-              <a:lumOff val="0"/>
-              <a:alphaOff val="0"/>
-            </a:schemeClr>
-          </a:solidFill>
-          <a:prstDash val="solid"/>
-          <a:miter lim="800000"/>
-        </a:ln>
-        <a:effectLst/>
-      </dsp:spPr>
-      <dsp:style>
-        <a:lnRef idx="2">
-          <a:scrgbClr r="0" g="0" b="0"/>
-        </a:lnRef>
-        <a:fillRef idx="0">
-          <a:scrgbClr r="0" g="0" b="0"/>
-        </a:fillRef>
-        <a:effectRef idx="0">
-          <a:scrgbClr r="0" g="0" b="0"/>
-        </a:effectRef>
-        <a:fontRef idx="minor"/>
-      </dsp:style>
-    </dsp:sp>
     <dsp:sp modelId="{CB01598A-FBCB-4456-B934-5E251FED74C9}">
       <dsp:nvSpPr>
         <dsp:cNvPr id="0" name=""/>
@@ -3510,8 +3371,8 @@
       </dsp:nvSpPr>
       <dsp:spPr>
         <a:xfrm>
-          <a:off x="2076" y="1504698"/>
-          <a:ext cx="421360" cy="210680"/>
+          <a:off x="3382" y="1461207"/>
+          <a:ext cx="456807" cy="228403"/>
         </a:xfrm>
         <a:prstGeom prst="rect">
           <a:avLst/>
@@ -3577,8 +3438,8 @@
         </a:p>
       </dsp:txBody>
       <dsp:txXfrm>
-        <a:off x="2076" y="1504698"/>
-        <a:ext cx="421360" cy="210680"/>
+        <a:off x="3382" y="1461207"/>
+        <a:ext cx="456807" cy="228403"/>
       </dsp:txXfrm>
     </dsp:sp>
     <dsp:sp modelId="{D7F505AA-6E1C-49B1-82DF-96AE982135DC}">
@@ -3588,8 +3449,8 @@
       </dsp:nvSpPr>
       <dsp:spPr>
         <a:xfrm>
-          <a:off x="2076" y="1803864"/>
-          <a:ext cx="421360" cy="515604"/>
+          <a:off x="3382" y="1785540"/>
+          <a:ext cx="456807" cy="558978"/>
         </a:xfrm>
         <a:prstGeom prst="rect">
           <a:avLst/>
@@ -3655,8 +3516,8 @@
         </a:p>
       </dsp:txBody>
       <dsp:txXfrm>
-        <a:off x="2076" y="1803864"/>
-        <a:ext cx="421360" cy="515604"/>
+        <a:off x="3382" y="1785540"/>
+        <a:ext cx="456807" cy="558978"/>
       </dsp:txXfrm>
     </dsp:sp>
     <dsp:sp modelId="{60B730E3-AB0F-45BB-9CEB-3EFD06F30605}">
@@ -3666,8 +3527,8 @@
       </dsp:nvSpPr>
       <dsp:spPr>
         <a:xfrm>
-          <a:off x="1021770" y="1504698"/>
-          <a:ext cx="421360" cy="210680"/>
+          <a:off x="832487" y="1461207"/>
+          <a:ext cx="456807" cy="228403"/>
         </a:xfrm>
         <a:prstGeom prst="rect">
           <a:avLst/>
@@ -3733,8 +3594,8 @@
         </a:p>
       </dsp:txBody>
       <dsp:txXfrm>
-        <a:off x="1021770" y="1504698"/>
-        <a:ext cx="421360" cy="210680"/>
+        <a:off x="832487" y="1461207"/>
+        <a:ext cx="456807" cy="228403"/>
       </dsp:txXfrm>
     </dsp:sp>
     <dsp:sp modelId="{AE346429-1A3B-40C2-BCEC-50EE2F3611FA}">
@@ -3744,8 +3605,8 @@
       </dsp:nvSpPr>
       <dsp:spPr>
         <a:xfrm>
-          <a:off x="511923" y="1803864"/>
-          <a:ext cx="421360" cy="210680"/>
+          <a:off x="556119" y="1785540"/>
+          <a:ext cx="456807" cy="228403"/>
         </a:xfrm>
         <a:prstGeom prst="rect">
           <a:avLst/>
@@ -3811,8 +3672,8 @@
         </a:p>
       </dsp:txBody>
       <dsp:txXfrm>
-        <a:off x="511923" y="1803864"/>
-        <a:ext cx="421360" cy="210680"/>
+        <a:off x="556119" y="1785540"/>
+        <a:ext cx="456807" cy="228403"/>
       </dsp:txXfrm>
     </dsp:sp>
     <dsp:sp modelId="{67449750-494E-48AD-805E-5178A332A735}">
@@ -3822,8 +3683,8 @@
       </dsp:nvSpPr>
       <dsp:spPr>
         <a:xfrm>
-          <a:off x="1021770" y="1803864"/>
-          <a:ext cx="421360" cy="210680"/>
+          <a:off x="1108855" y="1785540"/>
+          <a:ext cx="456807" cy="228403"/>
         </a:xfrm>
         <a:prstGeom prst="rect">
           <a:avLst/>
@@ -3889,86 +3750,8 @@
         </a:p>
       </dsp:txBody>
       <dsp:txXfrm>
-        <a:off x="1021770" y="1803864"/>
-        <a:ext cx="421360" cy="210680"/>
-      </dsp:txXfrm>
-    </dsp:sp>
-    <dsp:sp modelId="{5E290AAA-6116-4EAA-946D-B1763D762CF1}">
-      <dsp:nvSpPr>
-        <dsp:cNvPr id="0" name=""/>
-        <dsp:cNvSpPr/>
-      </dsp:nvSpPr>
-      <dsp:spPr>
-        <a:xfrm>
-          <a:off x="1531616" y="1803864"/>
-          <a:ext cx="421360" cy="210680"/>
-        </a:xfrm>
-        <a:prstGeom prst="rect">
-          <a:avLst/>
-        </a:prstGeom>
-        <a:solidFill>
-          <a:schemeClr val="accent1">
-            <a:hueOff val="0"/>
-            <a:satOff val="0"/>
-            <a:lumOff val="0"/>
-            <a:alphaOff val="0"/>
-          </a:schemeClr>
-        </a:solidFill>
-        <a:ln w="12700" cap="flat" cmpd="sng" algn="ctr">
-          <a:solidFill>
-            <a:schemeClr val="lt1">
-              <a:hueOff val="0"/>
-              <a:satOff val="0"/>
-              <a:lumOff val="0"/>
-              <a:alphaOff val="0"/>
-            </a:schemeClr>
-          </a:solidFill>
-          <a:prstDash val="solid"/>
-          <a:miter lim="800000"/>
-        </a:ln>
-        <a:effectLst/>
-      </dsp:spPr>
-      <dsp:style>
-        <a:lnRef idx="2">
-          <a:scrgbClr r="0" g="0" b="0"/>
-        </a:lnRef>
-        <a:fillRef idx="1">
-          <a:scrgbClr r="0" g="0" b="0"/>
-        </a:fillRef>
-        <a:effectRef idx="0">
-          <a:scrgbClr r="0" g="0" b="0"/>
-        </a:effectRef>
-        <a:fontRef idx="minor">
-          <a:schemeClr val="lt1"/>
-        </a:fontRef>
-      </dsp:style>
-      <dsp:txBody>
-        <a:bodyPr spcFirstLastPara="0" vert="horz" wrap="square" lIns="3175" tIns="3175" rIns="3175" bIns="3175" numCol="1" spcCol="1270" anchor="ctr" anchorCtr="0">
-          <a:noAutofit/>
-        </a:bodyPr>
-        <a:lstStyle/>
-        <a:p>
-          <a:pPr marL="0" lvl="0" indent="0" algn="ctr" defTabSz="222250">
-            <a:lnSpc>
-              <a:spcPct val="90000"/>
-            </a:lnSpc>
-            <a:spcBef>
-              <a:spcPct val="0"/>
-            </a:spcBef>
-            <a:spcAft>
-              <a:spcPct val="35000"/>
-            </a:spcAft>
-            <a:buNone/>
-          </a:pPr>
-          <a:r>
-            <a:rPr lang="en-US" sz="500" kern="1200"/>
-            <a:t>My Resume</a:t>
-          </a:r>
-        </a:p>
-      </dsp:txBody>
-      <dsp:txXfrm>
-        <a:off x="1531616" y="1803864"/>
-        <a:ext cx="421360" cy="210680"/>
+        <a:off x="1108855" y="1785540"/>
+        <a:ext cx="456807" cy="228403"/>
       </dsp:txXfrm>
     </dsp:sp>
     <dsp:sp modelId="{F1D4388A-0472-4BF5-83A6-BFB3824CCB44}">
@@ -3978,8 +3761,8 @@
       </dsp:nvSpPr>
       <dsp:spPr>
         <a:xfrm>
-          <a:off x="2551310" y="1504698"/>
-          <a:ext cx="421360" cy="210680"/>
+          <a:off x="2214328" y="1461207"/>
+          <a:ext cx="456807" cy="228403"/>
         </a:xfrm>
         <a:prstGeom prst="rect">
           <a:avLst/>
@@ -4045,8 +3828,8 @@
         </a:p>
       </dsp:txBody>
       <dsp:txXfrm>
-        <a:off x="2551310" y="1504698"/>
-        <a:ext cx="421360" cy="210680"/>
+        <a:off x="2214328" y="1461207"/>
+        <a:ext cx="456807" cy="228403"/>
       </dsp:txXfrm>
     </dsp:sp>
     <dsp:sp modelId="{0376352E-817B-46F9-95BC-E31C5C24EB54}">
@@ -4056,8 +3839,8 @@
       </dsp:nvSpPr>
       <dsp:spPr>
         <a:xfrm>
-          <a:off x="2041463" y="1803864"/>
-          <a:ext cx="421360" cy="210680"/>
+          <a:off x="1661592" y="1785540"/>
+          <a:ext cx="456807" cy="228403"/>
         </a:xfrm>
         <a:prstGeom prst="rect">
           <a:avLst/>
@@ -4123,8 +3906,8 @@
         </a:p>
       </dsp:txBody>
       <dsp:txXfrm>
-        <a:off x="2041463" y="1803864"/>
-        <a:ext cx="421360" cy="210680"/>
+        <a:off x="1661592" y="1785540"/>
+        <a:ext cx="456807" cy="228403"/>
       </dsp:txXfrm>
     </dsp:sp>
     <dsp:sp modelId="{8FEC638F-2093-48DA-A4D1-B9DD66DC1D0D}">
@@ -4134,8 +3917,8 @@
       </dsp:nvSpPr>
       <dsp:spPr>
         <a:xfrm>
-          <a:off x="2551310" y="1803864"/>
-          <a:ext cx="421360" cy="210680"/>
+          <a:off x="2214328" y="1785540"/>
+          <a:ext cx="456807" cy="228403"/>
         </a:xfrm>
         <a:prstGeom prst="rect">
           <a:avLst/>
@@ -4201,8 +3984,8 @@
         </a:p>
       </dsp:txBody>
       <dsp:txXfrm>
-        <a:off x="2551310" y="1803864"/>
-        <a:ext cx="421360" cy="210680"/>
+        <a:off x="2214328" y="1785540"/>
+        <a:ext cx="456807" cy="228403"/>
       </dsp:txXfrm>
     </dsp:sp>
     <dsp:sp modelId="{5DDCD52D-ADA1-4F65-B159-8EF0DEED2574}">
@@ -4212,8 +3995,8 @@
       </dsp:nvSpPr>
       <dsp:spPr>
         <a:xfrm>
-          <a:off x="3061157" y="1803864"/>
-          <a:ext cx="421360" cy="210680"/>
+          <a:off x="2767065" y="1785540"/>
+          <a:ext cx="456807" cy="228403"/>
         </a:xfrm>
         <a:prstGeom prst="rect">
           <a:avLst/>
@@ -4279,8 +4062,8 @@
         </a:p>
       </dsp:txBody>
       <dsp:txXfrm>
-        <a:off x="3061157" y="1803864"/>
-        <a:ext cx="421360" cy="210680"/>
+        <a:off x="2767065" y="1785540"/>
+        <a:ext cx="456807" cy="228403"/>
       </dsp:txXfrm>
     </dsp:sp>
     <dsp:sp modelId="{F7B34044-65FC-4471-BDE4-904B2D3B2A99}">
@@ -4290,8 +4073,8 @@
       </dsp:nvSpPr>
       <dsp:spPr>
         <a:xfrm>
-          <a:off x="4080850" y="1504698"/>
-          <a:ext cx="421360" cy="210680"/>
+          <a:off x="3872538" y="1461207"/>
+          <a:ext cx="456807" cy="228403"/>
         </a:xfrm>
         <a:prstGeom prst="rect">
           <a:avLst/>
@@ -4357,8 +4140,8 @@
         </a:p>
       </dsp:txBody>
       <dsp:txXfrm>
-        <a:off x="4080850" y="1504698"/>
-        <a:ext cx="421360" cy="210680"/>
+        <a:off x="3872538" y="1461207"/>
+        <a:ext cx="456807" cy="228403"/>
       </dsp:txXfrm>
     </dsp:sp>
     <dsp:sp modelId="{DF3B0A1B-C877-4588-9E9E-361D50E01609}">
@@ -4368,8 +4151,8 @@
       </dsp:nvSpPr>
       <dsp:spPr>
         <a:xfrm>
-          <a:off x="3571003" y="1803864"/>
-          <a:ext cx="421360" cy="210680"/>
+          <a:off x="3319802" y="1785540"/>
+          <a:ext cx="456807" cy="228403"/>
         </a:xfrm>
         <a:prstGeom prst="rect">
           <a:avLst/>
@@ -4435,8 +4218,8 @@
         </a:p>
       </dsp:txBody>
       <dsp:txXfrm>
-        <a:off x="3571003" y="1803864"/>
-        <a:ext cx="421360" cy="210680"/>
+        <a:off x="3319802" y="1785540"/>
+        <a:ext cx="456807" cy="228403"/>
       </dsp:txXfrm>
     </dsp:sp>
     <dsp:sp modelId="{8BED9D03-8A2B-49A5-9F9D-586F32D00049}">
@@ -4446,8 +4229,8 @@
       </dsp:nvSpPr>
       <dsp:spPr>
         <a:xfrm>
-          <a:off x="4080850" y="1803864"/>
-          <a:ext cx="421360" cy="210680"/>
+          <a:off x="3872538" y="1785540"/>
+          <a:ext cx="456807" cy="228403"/>
         </a:xfrm>
         <a:prstGeom prst="rect">
           <a:avLst/>
@@ -4513,8 +4296,8 @@
         </a:p>
       </dsp:txBody>
       <dsp:txXfrm>
-        <a:off x="4080850" y="1803864"/>
-        <a:ext cx="421360" cy="210680"/>
+        <a:off x="3872538" y="1785540"/>
+        <a:ext cx="456807" cy="228403"/>
       </dsp:txXfrm>
     </dsp:sp>
     <dsp:sp modelId="{EC339F66-D795-448C-AB43-1E812D767A91}">
@@ -4524,8 +4307,8 @@
       </dsp:nvSpPr>
       <dsp:spPr>
         <a:xfrm>
-          <a:off x="4590697" y="1803864"/>
-          <a:ext cx="421360" cy="734800"/>
+          <a:off x="4425275" y="1785540"/>
+          <a:ext cx="456807" cy="796614"/>
         </a:xfrm>
         <a:prstGeom prst="rect">
           <a:avLst/>
@@ -4591,8 +4374,8 @@
         </a:p>
       </dsp:txBody>
       <dsp:txXfrm>
-        <a:off x="4590697" y="1803864"/>
-        <a:ext cx="421360" cy="734800"/>
+        <a:off x="4425275" y="1785540"/>
+        <a:ext cx="456807" cy="796614"/>
       </dsp:txXfrm>
     </dsp:sp>
     <dsp:sp modelId="{B2CD1E0A-7A33-45A7-B545-DF6BCB7CBAD9}">
@@ -4602,8 +4385,8 @@
       </dsp:nvSpPr>
       <dsp:spPr>
         <a:xfrm>
-          <a:off x="5610390" y="1504698"/>
-          <a:ext cx="421360" cy="210680"/>
+          <a:off x="5530748" y="1461207"/>
+          <a:ext cx="456807" cy="228403"/>
         </a:xfrm>
         <a:prstGeom prst="rect">
           <a:avLst/>
@@ -4669,8 +4452,8 @@
         </a:p>
       </dsp:txBody>
       <dsp:txXfrm>
-        <a:off x="5610390" y="1504698"/>
-        <a:ext cx="421360" cy="210680"/>
+        <a:off x="5530748" y="1461207"/>
+        <a:ext cx="456807" cy="228403"/>
       </dsp:txXfrm>
     </dsp:sp>
     <dsp:sp modelId="{B9EBB415-E58C-44B9-BB8A-5581ED38C626}">
@@ -4680,8 +4463,8 @@
       </dsp:nvSpPr>
       <dsp:spPr>
         <a:xfrm>
-          <a:off x="5100543" y="1803864"/>
-          <a:ext cx="421360" cy="210680"/>
+          <a:off x="4978012" y="1785540"/>
+          <a:ext cx="456807" cy="228403"/>
         </a:xfrm>
         <a:prstGeom prst="rect">
           <a:avLst/>
@@ -4747,8 +4530,8 @@
         </a:p>
       </dsp:txBody>
       <dsp:txXfrm>
-        <a:off x="5100543" y="1803864"/>
-        <a:ext cx="421360" cy="210680"/>
+        <a:off x="4978012" y="1785540"/>
+        <a:ext cx="456807" cy="228403"/>
       </dsp:txXfrm>
     </dsp:sp>
     <dsp:sp modelId="{B36EC573-641C-448E-A546-86463CEDF8C2}">
@@ -4758,8 +4541,8 @@
       </dsp:nvSpPr>
       <dsp:spPr>
         <a:xfrm>
-          <a:off x="5610390" y="1803864"/>
-          <a:ext cx="421360" cy="210680"/>
+          <a:off x="5530748" y="1785540"/>
+          <a:ext cx="456807" cy="228403"/>
         </a:xfrm>
         <a:prstGeom prst="rect">
           <a:avLst/>
@@ -4825,8 +4608,8 @@
         </a:p>
       </dsp:txBody>
       <dsp:txXfrm>
-        <a:off x="5610390" y="1803864"/>
-        <a:ext cx="421360" cy="210680"/>
+        <a:off x="5530748" y="1785540"/>
+        <a:ext cx="456807" cy="228403"/>
       </dsp:txXfrm>
     </dsp:sp>
     <dsp:sp modelId="{68A7C787-4F9D-4823-A353-BDEA10C124B2}">
@@ -4836,8 +4619,8 @@
       </dsp:nvSpPr>
       <dsp:spPr>
         <a:xfrm>
-          <a:off x="6120237" y="1803864"/>
-          <a:ext cx="421360" cy="210680"/>
+          <a:off x="6083485" y="1785540"/>
+          <a:ext cx="456807" cy="228403"/>
         </a:xfrm>
         <a:prstGeom prst="rect">
           <a:avLst/>
@@ -4903,8 +4686,8 @@
         </a:p>
       </dsp:txBody>
       <dsp:txXfrm>
-        <a:off x="6120237" y="1803864"/>
-        <a:ext cx="421360" cy="210680"/>
+        <a:off x="6083485" y="1785540"/>
+        <a:ext cx="456807" cy="228403"/>
       </dsp:txXfrm>
     </dsp:sp>
   </dsp:spTree>

</xml_diff>

<commit_message>
Added a new webpage, added content to other webpages
I finished the contact page, finished the tutoring services page and went back to add content to all the other webpages that I worked on yesterday.  I also started adding more styling to several elements in each webpage, specifically the header, nav, and footer element.  Across all the webpages, the header/nav/footer elements are now the same and have stylized looks to them.
</commit_message>
<xml_diff>
--- a/SiteMapForMyTutorWebsite.docx
+++ b/SiteMapForMyTutorWebsite.docx
@@ -14,7 +14,7 @@
           <w:noProof/>
         </w:rPr>
         <w:drawing>
-          <wp:inline distT="0" distB="0" distL="0" distR="0" wp14:anchorId="1FF0C72B" wp14:editId="4DE28FA4">
+          <wp:inline distT="0" distB="0" distL="0" distR="0" wp14:anchorId="1FF0C72B" wp14:editId="22133928">
             <wp:extent cx="6543675" cy="4043363"/>
             <wp:effectExtent l="38100" t="0" r="9525" b="0"/>
             <wp:docPr id="3" name="Diagram 3"/>
@@ -1732,42 +1732,6 @@
         </a:p>
       </dgm:t>
     </dgm:pt>
-    <dgm:pt modelId="{099F4116-E918-417E-9BFD-E635CB695ED4}">
-      <dgm:prSet phldrT="[Text]"/>
-      <dgm:spPr/>
-      <dgm:t>
-        <a:bodyPr/>
-        <a:lstStyle/>
-        <a:p>
-          <a:r>
-            <a:rPr lang="en-US"/>
-            <a:t>Where I can travel to/Remote Tutoring</a:t>
-          </a:r>
-        </a:p>
-      </dgm:t>
-    </dgm:pt>
-    <dgm:pt modelId="{485DCD2C-648E-4F93-B0F9-EC8205B2AE63}" type="parTrans" cxnId="{8B3F9B86-68AB-464C-BDC6-3574482846BA}">
-      <dgm:prSet/>
-      <dgm:spPr/>
-      <dgm:t>
-        <a:bodyPr/>
-        <a:lstStyle/>
-        <a:p>
-          <a:endParaRPr lang="en-US"/>
-        </a:p>
-      </dgm:t>
-    </dgm:pt>
-    <dgm:pt modelId="{71A90F1A-80DA-4307-B795-42BFDCC7775B}" type="sibTrans" cxnId="{8B3F9B86-68AB-464C-BDC6-3574482846BA}">
-      <dgm:prSet/>
-      <dgm:spPr/>
-      <dgm:t>
-        <a:bodyPr/>
-        <a:lstStyle/>
-        <a:p>
-          <a:endParaRPr lang="en-US"/>
-        </a:p>
-      </dgm:t>
-    </dgm:pt>
     <dgm:pt modelId="{CCD933EB-62B8-46DF-9DC9-3276C27546E3}">
       <dgm:prSet phldrT="[Text]"/>
       <dgm:spPr/>
@@ -1882,7 +1846,7 @@
       <dgm:spPr/>
     </dgm:pt>
     <dgm:pt modelId="{A58FA7FD-10E3-46E3-ACAA-058642C62089}" type="pres">
-      <dgm:prSet presAssocID="{226F476B-54BA-4183-840F-52747BB8280B}" presName="Name37" presStyleLbl="parChTrans1D2" presStyleIdx="0" presStyleCnt="12"/>
+      <dgm:prSet presAssocID="{226F476B-54BA-4183-840F-52747BB8280B}" presName="Name37" presStyleLbl="parChTrans1D2" presStyleIdx="0" presStyleCnt="11"/>
       <dgm:spPr/>
     </dgm:pt>
     <dgm:pt modelId="{4E821621-F3B2-4597-954E-4323D2D2865C}" type="pres">
@@ -1898,7 +1862,7 @@
       <dgm:spPr/>
     </dgm:pt>
     <dgm:pt modelId="{D7F505AA-6E1C-49B1-82DF-96AE982135DC}" type="pres">
-      <dgm:prSet presAssocID="{CCD933EB-62B8-46DF-9DC9-3276C27546E3}" presName="rootText" presStyleLbl="node2" presStyleIdx="0" presStyleCnt="12" custScaleY="244733">
+      <dgm:prSet presAssocID="{CCD933EB-62B8-46DF-9DC9-3276C27546E3}" presName="rootText" presStyleLbl="node2" presStyleIdx="0" presStyleCnt="11" custScaleY="244733">
         <dgm:presLayoutVars>
           <dgm:chPref val="3"/>
         </dgm:presLayoutVars>
@@ -1906,7 +1870,7 @@
       <dgm:spPr/>
     </dgm:pt>
     <dgm:pt modelId="{04E6B4CB-5C7D-4249-8540-D59CD93E2567}" type="pres">
-      <dgm:prSet presAssocID="{CCD933EB-62B8-46DF-9DC9-3276C27546E3}" presName="rootConnector" presStyleLbl="node2" presStyleIdx="0" presStyleCnt="12"/>
+      <dgm:prSet presAssocID="{CCD933EB-62B8-46DF-9DC9-3276C27546E3}" presName="rootConnector" presStyleLbl="node2" presStyleIdx="0" presStyleCnt="11"/>
       <dgm:spPr/>
     </dgm:pt>
     <dgm:pt modelId="{A615F49F-76D9-4445-BE6E-1E8F3F964F72}" type="pres">
@@ -1950,7 +1914,7 @@
       <dgm:spPr/>
     </dgm:pt>
     <dgm:pt modelId="{36E34287-EB90-416D-A14F-D7465FEEFFD4}" type="pres">
-      <dgm:prSet presAssocID="{0549622C-74A6-442F-97C7-51D7E16A9967}" presName="Name37" presStyleLbl="parChTrans1D2" presStyleIdx="1" presStyleCnt="12"/>
+      <dgm:prSet presAssocID="{0549622C-74A6-442F-97C7-51D7E16A9967}" presName="Name37" presStyleLbl="parChTrans1D2" presStyleIdx="1" presStyleCnt="11"/>
       <dgm:spPr/>
     </dgm:pt>
     <dgm:pt modelId="{E1578B42-9742-4A04-9E35-D3D3E00341C0}" type="pres">
@@ -1966,7 +1930,7 @@
       <dgm:spPr/>
     </dgm:pt>
     <dgm:pt modelId="{AE346429-1A3B-40C2-BCEC-50EE2F3611FA}" type="pres">
-      <dgm:prSet presAssocID="{2A2EA70D-C5D2-4204-97AA-66D8FA4F8BF7}" presName="rootText" presStyleLbl="node2" presStyleIdx="1" presStyleCnt="12">
+      <dgm:prSet presAssocID="{2A2EA70D-C5D2-4204-97AA-66D8FA4F8BF7}" presName="rootText" presStyleLbl="node2" presStyleIdx="1" presStyleCnt="11">
         <dgm:presLayoutVars>
           <dgm:chPref val="3"/>
         </dgm:presLayoutVars>
@@ -1974,7 +1938,7 @@
       <dgm:spPr/>
     </dgm:pt>
     <dgm:pt modelId="{CD1656B9-0870-48C6-AB49-828A1F78AF40}" type="pres">
-      <dgm:prSet presAssocID="{2A2EA70D-C5D2-4204-97AA-66D8FA4F8BF7}" presName="rootConnector" presStyleLbl="node2" presStyleIdx="1" presStyleCnt="12"/>
+      <dgm:prSet presAssocID="{2A2EA70D-C5D2-4204-97AA-66D8FA4F8BF7}" presName="rootConnector" presStyleLbl="node2" presStyleIdx="1" presStyleCnt="11"/>
       <dgm:spPr/>
     </dgm:pt>
     <dgm:pt modelId="{BFB0A329-AD25-4219-AD12-1BA43F341483}" type="pres">
@@ -1986,7 +1950,7 @@
       <dgm:spPr/>
     </dgm:pt>
     <dgm:pt modelId="{259B4853-BBCA-4C08-907A-F8CE86859FB4}" type="pres">
-      <dgm:prSet presAssocID="{F818D3A3-47BD-445F-AFCD-81B07CF00ACA}" presName="Name37" presStyleLbl="parChTrans1D2" presStyleIdx="2" presStyleCnt="12"/>
+      <dgm:prSet presAssocID="{F818D3A3-47BD-445F-AFCD-81B07CF00ACA}" presName="Name37" presStyleLbl="parChTrans1D2" presStyleIdx="2" presStyleCnt="11"/>
       <dgm:spPr/>
     </dgm:pt>
     <dgm:pt modelId="{AD80CA0B-CC91-4C0A-8D78-B6126493F448}" type="pres">
@@ -2002,7 +1966,7 @@
       <dgm:spPr/>
     </dgm:pt>
     <dgm:pt modelId="{67449750-494E-48AD-805E-5178A332A735}" type="pres">
-      <dgm:prSet presAssocID="{A4FA6B79-B6C0-4AAA-9B15-F9014193C4A4}" presName="rootText" presStyleLbl="node2" presStyleIdx="2" presStyleCnt="12">
+      <dgm:prSet presAssocID="{A4FA6B79-B6C0-4AAA-9B15-F9014193C4A4}" presName="rootText" presStyleLbl="node2" presStyleIdx="2" presStyleCnt="11">
         <dgm:presLayoutVars>
           <dgm:chPref val="3"/>
         </dgm:presLayoutVars>
@@ -2010,7 +1974,7 @@
       <dgm:spPr/>
     </dgm:pt>
     <dgm:pt modelId="{77E5ED1A-CE44-4D32-A3F6-161F23822043}" type="pres">
-      <dgm:prSet presAssocID="{A4FA6B79-B6C0-4AAA-9B15-F9014193C4A4}" presName="rootConnector" presStyleLbl="node2" presStyleIdx="2" presStyleCnt="12"/>
+      <dgm:prSet presAssocID="{A4FA6B79-B6C0-4AAA-9B15-F9014193C4A4}" presName="rootConnector" presStyleLbl="node2" presStyleIdx="2" presStyleCnt="11"/>
       <dgm:spPr/>
     </dgm:pt>
     <dgm:pt modelId="{1E35CFA5-6579-4414-A6EB-4F38CB0BFB42}" type="pres">
@@ -2054,7 +2018,7 @@
       <dgm:spPr/>
     </dgm:pt>
     <dgm:pt modelId="{5976A8D1-3EFD-477C-AB89-FC7D35120ED3}" type="pres">
-      <dgm:prSet presAssocID="{C44E41F5-FC3D-49E5-8C00-3286ABF01FE6}" presName="Name37" presStyleLbl="parChTrans1D2" presStyleIdx="3" presStyleCnt="12"/>
+      <dgm:prSet presAssocID="{C44E41F5-FC3D-49E5-8C00-3286ABF01FE6}" presName="Name37" presStyleLbl="parChTrans1D2" presStyleIdx="3" presStyleCnt="11"/>
       <dgm:spPr/>
     </dgm:pt>
     <dgm:pt modelId="{49650EA7-50D5-4F14-9A9F-1A07BA1FA1BB}" type="pres">
@@ -2070,7 +2034,7 @@
       <dgm:spPr/>
     </dgm:pt>
     <dgm:pt modelId="{0376352E-817B-46F9-95BC-E31C5C24EB54}" type="pres">
-      <dgm:prSet presAssocID="{142F99EE-4A76-4AB4-8034-5DCAA6D112B2}" presName="rootText" presStyleLbl="node2" presStyleIdx="3" presStyleCnt="12">
+      <dgm:prSet presAssocID="{142F99EE-4A76-4AB4-8034-5DCAA6D112B2}" presName="rootText" presStyleLbl="node2" presStyleIdx="3" presStyleCnt="11">
         <dgm:presLayoutVars>
           <dgm:chPref val="3"/>
         </dgm:presLayoutVars>
@@ -2078,7 +2042,7 @@
       <dgm:spPr/>
     </dgm:pt>
     <dgm:pt modelId="{DD765BB4-BE01-425E-8DCA-F56C1D0DF7BA}" type="pres">
-      <dgm:prSet presAssocID="{142F99EE-4A76-4AB4-8034-5DCAA6D112B2}" presName="rootConnector" presStyleLbl="node2" presStyleIdx="3" presStyleCnt="12"/>
+      <dgm:prSet presAssocID="{142F99EE-4A76-4AB4-8034-5DCAA6D112B2}" presName="rootConnector" presStyleLbl="node2" presStyleIdx="3" presStyleCnt="11"/>
       <dgm:spPr/>
     </dgm:pt>
     <dgm:pt modelId="{0C627CB8-C3E6-4207-8C2F-5FEECC12B954}" type="pres">
@@ -2090,7 +2054,7 @@
       <dgm:spPr/>
     </dgm:pt>
     <dgm:pt modelId="{EF709295-0563-4F44-BFA8-00853E354EC9}" type="pres">
-      <dgm:prSet presAssocID="{FBDAFC4B-CF62-49B9-8438-CC5D73499650}" presName="Name37" presStyleLbl="parChTrans1D2" presStyleIdx="4" presStyleCnt="12"/>
+      <dgm:prSet presAssocID="{FBDAFC4B-CF62-49B9-8438-CC5D73499650}" presName="Name37" presStyleLbl="parChTrans1D2" presStyleIdx="4" presStyleCnt="11"/>
       <dgm:spPr/>
     </dgm:pt>
     <dgm:pt modelId="{B80B07BE-C598-457A-91C9-D1AE4ED4AA44}" type="pres">
@@ -2106,7 +2070,7 @@
       <dgm:spPr/>
     </dgm:pt>
     <dgm:pt modelId="{8FEC638F-2093-48DA-A4D1-B9DD66DC1D0D}" type="pres">
-      <dgm:prSet presAssocID="{F0033806-429F-4768-A882-897529A47623}" presName="rootText" presStyleLbl="node2" presStyleIdx="4" presStyleCnt="12">
+      <dgm:prSet presAssocID="{F0033806-429F-4768-A882-897529A47623}" presName="rootText" presStyleLbl="node2" presStyleIdx="4" presStyleCnt="11">
         <dgm:presLayoutVars>
           <dgm:chPref val="3"/>
         </dgm:presLayoutVars>
@@ -2114,7 +2078,7 @@
       <dgm:spPr/>
     </dgm:pt>
     <dgm:pt modelId="{CB5D2D13-FF9D-415A-B645-AA828C0CCFE2}" type="pres">
-      <dgm:prSet presAssocID="{F0033806-429F-4768-A882-897529A47623}" presName="rootConnector" presStyleLbl="node2" presStyleIdx="4" presStyleCnt="12"/>
+      <dgm:prSet presAssocID="{F0033806-429F-4768-A882-897529A47623}" presName="rootConnector" presStyleLbl="node2" presStyleIdx="4" presStyleCnt="11"/>
       <dgm:spPr/>
     </dgm:pt>
     <dgm:pt modelId="{103BC9F9-AA9B-4EAA-AFD3-FDA9702B96ED}" type="pres">
@@ -2126,7 +2090,7 @@
       <dgm:spPr/>
     </dgm:pt>
     <dgm:pt modelId="{9BA54490-B731-412E-BDE6-A4069BCA99F0}" type="pres">
-      <dgm:prSet presAssocID="{0B16B606-772B-43E1-BB9F-233AE914659F}" presName="Name37" presStyleLbl="parChTrans1D2" presStyleIdx="5" presStyleCnt="12"/>
+      <dgm:prSet presAssocID="{0B16B606-772B-43E1-BB9F-233AE914659F}" presName="Name37" presStyleLbl="parChTrans1D2" presStyleIdx="5" presStyleCnt="11"/>
       <dgm:spPr/>
     </dgm:pt>
     <dgm:pt modelId="{A816C640-5527-420E-83BF-EE37780264B8}" type="pres">
@@ -2142,7 +2106,7 @@
       <dgm:spPr/>
     </dgm:pt>
     <dgm:pt modelId="{5DDCD52D-ADA1-4F65-B159-8EF0DEED2574}" type="pres">
-      <dgm:prSet presAssocID="{C94DD8BC-71BB-4988-9FA3-D82A25B159A0}" presName="rootText" presStyleLbl="node2" presStyleIdx="5" presStyleCnt="12">
+      <dgm:prSet presAssocID="{C94DD8BC-71BB-4988-9FA3-D82A25B159A0}" presName="rootText" presStyleLbl="node2" presStyleIdx="5" presStyleCnt="11">
         <dgm:presLayoutVars>
           <dgm:chPref val="3"/>
         </dgm:presLayoutVars>
@@ -2150,7 +2114,7 @@
       <dgm:spPr/>
     </dgm:pt>
     <dgm:pt modelId="{606C83FE-40B2-4631-AA74-CB563FBF0943}" type="pres">
-      <dgm:prSet presAssocID="{C94DD8BC-71BB-4988-9FA3-D82A25B159A0}" presName="rootConnector" presStyleLbl="node2" presStyleIdx="5" presStyleCnt="12"/>
+      <dgm:prSet presAssocID="{C94DD8BC-71BB-4988-9FA3-D82A25B159A0}" presName="rootConnector" presStyleLbl="node2" presStyleIdx="5" presStyleCnt="11"/>
       <dgm:spPr/>
     </dgm:pt>
     <dgm:pt modelId="{A79A43F3-97FF-44AA-9293-32A6FEC5A345}" type="pres">
@@ -2194,7 +2158,7 @@
       <dgm:spPr/>
     </dgm:pt>
     <dgm:pt modelId="{4D9F02FB-5862-46A0-BAC6-CCE5679F3ADA}" type="pres">
-      <dgm:prSet presAssocID="{54179071-2609-4039-A73F-70CE8FC19FA0}" presName="Name37" presStyleLbl="parChTrans1D2" presStyleIdx="6" presStyleCnt="12"/>
+      <dgm:prSet presAssocID="{54179071-2609-4039-A73F-70CE8FC19FA0}" presName="Name37" presStyleLbl="parChTrans1D2" presStyleIdx="6" presStyleCnt="11"/>
       <dgm:spPr/>
     </dgm:pt>
     <dgm:pt modelId="{E10FEFDB-B1B2-490E-B132-61D7E7EF947E}" type="pres">
@@ -2210,7 +2174,7 @@
       <dgm:spPr/>
     </dgm:pt>
     <dgm:pt modelId="{DF3B0A1B-C877-4588-9E9E-361D50E01609}" type="pres">
-      <dgm:prSet presAssocID="{683715E3-D149-4CA8-9CE2-5C9DCDFBC52D}" presName="rootText" presStyleLbl="node2" presStyleIdx="6" presStyleCnt="12">
+      <dgm:prSet presAssocID="{683715E3-D149-4CA8-9CE2-5C9DCDFBC52D}" presName="rootText" presStyleLbl="node2" presStyleIdx="6" presStyleCnt="11">
         <dgm:presLayoutVars>
           <dgm:chPref val="3"/>
         </dgm:presLayoutVars>
@@ -2218,7 +2182,7 @@
       <dgm:spPr/>
     </dgm:pt>
     <dgm:pt modelId="{37E38851-7C57-4763-BBC2-9B259742C60A}" type="pres">
-      <dgm:prSet presAssocID="{683715E3-D149-4CA8-9CE2-5C9DCDFBC52D}" presName="rootConnector" presStyleLbl="node2" presStyleIdx="6" presStyleCnt="12"/>
+      <dgm:prSet presAssocID="{683715E3-D149-4CA8-9CE2-5C9DCDFBC52D}" presName="rootConnector" presStyleLbl="node2" presStyleIdx="6" presStyleCnt="11"/>
       <dgm:spPr/>
     </dgm:pt>
     <dgm:pt modelId="{BD03C012-BF8B-48B0-8ADE-5AA7120110B1}" type="pres">
@@ -2230,7 +2194,7 @@
       <dgm:spPr/>
     </dgm:pt>
     <dgm:pt modelId="{30906B16-F3FB-4A5F-A3AD-9F5BB1765C98}" type="pres">
-      <dgm:prSet presAssocID="{F44E6248-BA89-4DD7-80DC-50CCACA7EB6F}" presName="Name37" presStyleLbl="parChTrans1D2" presStyleIdx="7" presStyleCnt="12"/>
+      <dgm:prSet presAssocID="{F44E6248-BA89-4DD7-80DC-50CCACA7EB6F}" presName="Name37" presStyleLbl="parChTrans1D2" presStyleIdx="7" presStyleCnt="11"/>
       <dgm:spPr/>
     </dgm:pt>
     <dgm:pt modelId="{BB642A60-AC1A-416C-8E8E-598C8F7A6BCF}" type="pres">
@@ -2246,7 +2210,7 @@
       <dgm:spPr/>
     </dgm:pt>
     <dgm:pt modelId="{8BED9D03-8A2B-49A5-9F9D-586F32D00049}" type="pres">
-      <dgm:prSet presAssocID="{5F03AEFA-4BD4-4F65-A4D9-E55DAFA77450}" presName="rootText" presStyleLbl="node2" presStyleIdx="7" presStyleCnt="12">
+      <dgm:prSet presAssocID="{5F03AEFA-4BD4-4F65-A4D9-E55DAFA77450}" presName="rootText" presStyleLbl="node2" presStyleIdx="7" presStyleCnt="11">
         <dgm:presLayoutVars>
           <dgm:chPref val="3"/>
         </dgm:presLayoutVars>
@@ -2254,7 +2218,7 @@
       <dgm:spPr/>
     </dgm:pt>
     <dgm:pt modelId="{AB6C2A88-61F4-4463-BB65-6499AE250E43}" type="pres">
-      <dgm:prSet presAssocID="{5F03AEFA-4BD4-4F65-A4D9-E55DAFA77450}" presName="rootConnector" presStyleLbl="node2" presStyleIdx="7" presStyleCnt="12"/>
+      <dgm:prSet presAssocID="{5F03AEFA-4BD4-4F65-A4D9-E55DAFA77450}" presName="rootConnector" presStyleLbl="node2" presStyleIdx="7" presStyleCnt="11"/>
       <dgm:spPr/>
     </dgm:pt>
     <dgm:pt modelId="{62EFC698-D394-411B-924B-729F6304030C}" type="pres">
@@ -2263,42 +2227,6 @@
     </dgm:pt>
     <dgm:pt modelId="{11638D91-FDDE-4825-AB39-233248E8E9FA}" type="pres">
       <dgm:prSet presAssocID="{5F03AEFA-4BD4-4F65-A4D9-E55DAFA77450}" presName="hierChild5" presStyleCnt="0"/>
-      <dgm:spPr/>
-    </dgm:pt>
-    <dgm:pt modelId="{3C716F16-7D19-4DC2-A193-09B4159A9C52}" type="pres">
-      <dgm:prSet presAssocID="{485DCD2C-648E-4F93-B0F9-EC8205B2AE63}" presName="Name37" presStyleLbl="parChTrans1D2" presStyleIdx="8" presStyleCnt="12"/>
-      <dgm:spPr/>
-    </dgm:pt>
-    <dgm:pt modelId="{3E555282-E5CA-45A6-B0D7-F449A3DAA59E}" type="pres">
-      <dgm:prSet presAssocID="{099F4116-E918-417E-9BFD-E635CB695ED4}" presName="hierRoot2" presStyleCnt="0">
-        <dgm:presLayoutVars>
-          <dgm:hierBranch val="init"/>
-        </dgm:presLayoutVars>
-      </dgm:prSet>
-      <dgm:spPr/>
-    </dgm:pt>
-    <dgm:pt modelId="{13F7CCA7-967F-475A-AA0B-6A355067D823}" type="pres">
-      <dgm:prSet presAssocID="{099F4116-E918-417E-9BFD-E635CB695ED4}" presName="rootComposite" presStyleCnt="0"/>
-      <dgm:spPr/>
-    </dgm:pt>
-    <dgm:pt modelId="{EC339F66-D795-448C-AB43-1E812D767A91}" type="pres">
-      <dgm:prSet presAssocID="{099F4116-E918-417E-9BFD-E635CB695ED4}" presName="rootText" presStyleLbl="node2" presStyleIdx="8" presStyleCnt="12" custScaleY="348775">
-        <dgm:presLayoutVars>
-          <dgm:chPref val="3"/>
-        </dgm:presLayoutVars>
-      </dgm:prSet>
-      <dgm:spPr/>
-    </dgm:pt>
-    <dgm:pt modelId="{47C565F8-0430-41ED-B03F-D2FE557C2705}" type="pres">
-      <dgm:prSet presAssocID="{099F4116-E918-417E-9BFD-E635CB695ED4}" presName="rootConnector" presStyleLbl="node2" presStyleIdx="8" presStyleCnt="12"/>
-      <dgm:spPr/>
-    </dgm:pt>
-    <dgm:pt modelId="{A43FB0F1-9A30-4A5E-ADBE-822227C13A54}" type="pres">
-      <dgm:prSet presAssocID="{099F4116-E918-417E-9BFD-E635CB695ED4}" presName="hierChild4" presStyleCnt="0"/>
-      <dgm:spPr/>
-    </dgm:pt>
-    <dgm:pt modelId="{659616B1-78EC-4736-9852-0F793677A74C}" type="pres">
-      <dgm:prSet presAssocID="{099F4116-E918-417E-9BFD-E635CB695ED4}" presName="hierChild5" presStyleCnt="0"/>
       <dgm:spPr/>
     </dgm:pt>
     <dgm:pt modelId="{A7F29F87-18E5-4787-8270-78754D7B2EFB}" type="pres">
@@ -2334,7 +2262,7 @@
       <dgm:spPr/>
     </dgm:pt>
     <dgm:pt modelId="{580F1869-476E-4FDB-8379-90275FBFDA5B}" type="pres">
-      <dgm:prSet presAssocID="{23D012D5-651C-476A-8F5F-438585F4ADF1}" presName="Name37" presStyleLbl="parChTrans1D2" presStyleIdx="9" presStyleCnt="12"/>
+      <dgm:prSet presAssocID="{23D012D5-651C-476A-8F5F-438585F4ADF1}" presName="Name37" presStyleLbl="parChTrans1D2" presStyleIdx="8" presStyleCnt="11"/>
       <dgm:spPr/>
     </dgm:pt>
     <dgm:pt modelId="{216339D3-0D89-452F-87B1-27E4278F3171}" type="pres">
@@ -2350,7 +2278,7 @@
       <dgm:spPr/>
     </dgm:pt>
     <dgm:pt modelId="{B9EBB415-E58C-44B9-BB8A-5581ED38C626}" type="pres">
-      <dgm:prSet presAssocID="{281C6525-9844-4509-8120-496170E67E70}" presName="rootText" presStyleLbl="node2" presStyleIdx="9" presStyleCnt="12">
+      <dgm:prSet presAssocID="{281C6525-9844-4509-8120-496170E67E70}" presName="rootText" presStyleLbl="node2" presStyleIdx="8" presStyleCnt="11">
         <dgm:presLayoutVars>
           <dgm:chPref val="3"/>
         </dgm:presLayoutVars>
@@ -2358,7 +2286,7 @@
       <dgm:spPr/>
     </dgm:pt>
     <dgm:pt modelId="{DCEA6F75-B80A-4F6F-BB0E-C775BECBD3A4}" type="pres">
-      <dgm:prSet presAssocID="{281C6525-9844-4509-8120-496170E67E70}" presName="rootConnector" presStyleLbl="node2" presStyleIdx="9" presStyleCnt="12"/>
+      <dgm:prSet presAssocID="{281C6525-9844-4509-8120-496170E67E70}" presName="rootConnector" presStyleLbl="node2" presStyleIdx="8" presStyleCnt="11"/>
       <dgm:spPr/>
     </dgm:pt>
     <dgm:pt modelId="{CA8EAFCF-31B9-4727-B2C5-78600729C6E0}" type="pres">
@@ -2370,7 +2298,7 @@
       <dgm:spPr/>
     </dgm:pt>
     <dgm:pt modelId="{6B477E16-043A-4A95-B637-C3DFCA3504F8}" type="pres">
-      <dgm:prSet presAssocID="{674E53AB-F7D9-44C1-8F42-DE34E0CFC953}" presName="Name37" presStyleLbl="parChTrans1D2" presStyleIdx="10" presStyleCnt="12"/>
+      <dgm:prSet presAssocID="{674E53AB-F7D9-44C1-8F42-DE34E0CFC953}" presName="Name37" presStyleLbl="parChTrans1D2" presStyleIdx="9" presStyleCnt="11"/>
       <dgm:spPr/>
     </dgm:pt>
     <dgm:pt modelId="{379765A8-02F3-4D42-8CBC-103DC920A04B}" type="pres">
@@ -2386,7 +2314,7 @@
       <dgm:spPr/>
     </dgm:pt>
     <dgm:pt modelId="{B36EC573-641C-448E-A546-86463CEDF8C2}" type="pres">
-      <dgm:prSet presAssocID="{BFA060DF-244D-498C-9760-AB8F0C3AADBC}" presName="rootText" presStyleLbl="node2" presStyleIdx="10" presStyleCnt="12">
+      <dgm:prSet presAssocID="{BFA060DF-244D-498C-9760-AB8F0C3AADBC}" presName="rootText" presStyleLbl="node2" presStyleIdx="9" presStyleCnt="11">
         <dgm:presLayoutVars>
           <dgm:chPref val="3"/>
         </dgm:presLayoutVars>
@@ -2394,7 +2322,7 @@
       <dgm:spPr/>
     </dgm:pt>
     <dgm:pt modelId="{AB1D3B43-D044-497A-80FC-625E1776589D}" type="pres">
-      <dgm:prSet presAssocID="{BFA060DF-244D-498C-9760-AB8F0C3AADBC}" presName="rootConnector" presStyleLbl="node2" presStyleIdx="10" presStyleCnt="12"/>
+      <dgm:prSet presAssocID="{BFA060DF-244D-498C-9760-AB8F0C3AADBC}" presName="rootConnector" presStyleLbl="node2" presStyleIdx="9" presStyleCnt="11"/>
       <dgm:spPr/>
     </dgm:pt>
     <dgm:pt modelId="{B13A5DA7-1AA4-48FD-9BFF-A2EF93157665}" type="pres">
@@ -2406,7 +2334,7 @@
       <dgm:spPr/>
     </dgm:pt>
     <dgm:pt modelId="{95FE03B0-F1AE-44D6-8022-0983221B036F}" type="pres">
-      <dgm:prSet presAssocID="{3E4825D3-5833-4132-8ABA-B693AD691C8D}" presName="Name37" presStyleLbl="parChTrans1D2" presStyleIdx="11" presStyleCnt="12"/>
+      <dgm:prSet presAssocID="{3E4825D3-5833-4132-8ABA-B693AD691C8D}" presName="Name37" presStyleLbl="parChTrans1D2" presStyleIdx="10" presStyleCnt="11"/>
       <dgm:spPr/>
     </dgm:pt>
     <dgm:pt modelId="{CB72B70E-A642-4420-AC31-E7A3D0FBEB6A}" type="pres">
@@ -2422,7 +2350,7 @@
       <dgm:spPr/>
     </dgm:pt>
     <dgm:pt modelId="{68A7C787-4F9D-4823-A353-BDEA10C124B2}" type="pres">
-      <dgm:prSet presAssocID="{F2CEB748-B1B0-4681-AEF9-DF8CBD8FE992}" presName="rootText" presStyleLbl="node2" presStyleIdx="11" presStyleCnt="12">
+      <dgm:prSet presAssocID="{F2CEB748-B1B0-4681-AEF9-DF8CBD8FE992}" presName="rootText" presStyleLbl="node2" presStyleIdx="10" presStyleCnt="11">
         <dgm:presLayoutVars>
           <dgm:chPref val="3"/>
         </dgm:presLayoutVars>
@@ -2430,7 +2358,7 @@
       <dgm:spPr/>
     </dgm:pt>
     <dgm:pt modelId="{07A01FC8-642B-4C17-80B1-040F56ADF2D0}" type="pres">
-      <dgm:prSet presAssocID="{F2CEB748-B1B0-4681-AEF9-DF8CBD8FE992}" presName="rootConnector" presStyleLbl="node2" presStyleIdx="11" presStyleCnt="12"/>
+      <dgm:prSet presAssocID="{F2CEB748-B1B0-4681-AEF9-DF8CBD8FE992}" presName="rootConnector" presStyleLbl="node2" presStyleIdx="10" presStyleCnt="11"/>
       <dgm:spPr/>
     </dgm:pt>
     <dgm:pt modelId="{71404FF8-8A8E-49FC-8C69-04DEA2D11D00}" type="pres">
@@ -2453,8 +2381,6 @@
     <dgm:cxn modelId="{D1E67009-054A-410C-8C47-BD7456833BA4}" type="presOf" srcId="{A4FA6B79-B6C0-4AAA-9B15-F9014193C4A4}" destId="{77E5ED1A-CE44-4D32-A3F6-161F23822043}" srcOrd="1" destOrd="0" presId="urn:microsoft.com/office/officeart/2005/8/layout/orgChart1"/>
     <dgm:cxn modelId="{01029F0A-DBCA-49A2-9B44-20720B65E5A1}" srcId="{75CF6489-960F-4476-9C66-17CD039367C2}" destId="{022163B4-B2A7-492F-AF0E-F218F90DCFD0}" srcOrd="3" destOrd="0" parTransId="{1FD5B1A2-85ED-4629-941D-C5F651FFFFA7}" sibTransId="{F4420A09-628E-464B-8CCC-82F2CC666546}"/>
     <dgm:cxn modelId="{1BF5210B-6DA1-4E60-884F-9ABD57AC6562}" srcId="{1CA22885-19FD-43E4-BE79-3B008C3CEF1C}" destId="{A4FA6B79-B6C0-4AAA-9B15-F9014193C4A4}" srcOrd="1" destOrd="0" parTransId="{F818D3A3-47BD-445F-AFCD-81B07CF00ACA}" sibTransId="{F50CEB9A-11DC-417B-A703-F11D9D81D444}"/>
-    <dgm:cxn modelId="{4249E01A-7966-40F5-9733-4141A15F9BDC}" type="presOf" srcId="{485DCD2C-648E-4F93-B0F9-EC8205B2AE63}" destId="{3C716F16-7D19-4DC2-A193-09B4159A9C52}" srcOrd="0" destOrd="0" presId="urn:microsoft.com/office/officeart/2005/8/layout/orgChart1"/>
-    <dgm:cxn modelId="{8E5FD51B-367D-4233-BB22-94CDB89686B3}" type="presOf" srcId="{099F4116-E918-417E-9BFD-E635CB695ED4}" destId="{EC339F66-D795-448C-AB43-1E812D767A91}" srcOrd="0" destOrd="0" presId="urn:microsoft.com/office/officeart/2005/8/layout/orgChart1"/>
     <dgm:cxn modelId="{147DBC1C-6E92-45D5-9AF0-88ADF05B3F8F}" type="presOf" srcId="{F818D3A3-47BD-445F-AFCD-81B07CF00ACA}" destId="{259B4853-BBCA-4C08-907A-F8CE86859FB4}" srcOrd="0" destOrd="0" presId="urn:microsoft.com/office/officeart/2005/8/layout/orgChart1"/>
     <dgm:cxn modelId="{D8DFEE1F-2289-4ABE-9A67-FDD2EAC7E643}" srcId="{6F9ECE01-0888-4B42-BA60-5CCB65A5E831}" destId="{F0033806-429F-4768-A882-897529A47623}" srcOrd="1" destOrd="0" parTransId="{FBDAFC4B-CF62-49B9-8438-CC5D73499650}" sibTransId="{6DB795CB-20F9-46AB-BB0B-BACC902D7803}"/>
     <dgm:cxn modelId="{3C95AD21-43D3-40F5-85F3-96F9EF5E53B2}" srcId="{832006BE-D449-4FEB-9E42-96D44755B45B}" destId="{F2CEB748-B1B0-4681-AEF9-DF8CBD8FE992}" srcOrd="2" destOrd="0" parTransId="{3E4825D3-5833-4132-8ABA-B693AD691C8D}" sibTransId="{2A733B26-F0A6-4D31-A8AF-E38283DA3E3C}"/>
@@ -2486,7 +2412,6 @@
     <dgm:cxn modelId="{554A3E7D-276C-496A-9A9D-FD10DE807FD1}" type="presOf" srcId="{C44E41F5-FC3D-49E5-8C00-3286ABF01FE6}" destId="{5976A8D1-3EFD-477C-AB89-FC7D35120ED3}" srcOrd="0" destOrd="0" presId="urn:microsoft.com/office/officeart/2005/8/layout/orgChart1"/>
     <dgm:cxn modelId="{7C37D67F-CAA8-4E03-9454-E63BE49ADBB3}" type="presOf" srcId="{5F03AEFA-4BD4-4F65-A4D9-E55DAFA77450}" destId="{AB6C2A88-61F4-4463-BB65-6499AE250E43}" srcOrd="1" destOrd="0" presId="urn:microsoft.com/office/officeart/2005/8/layout/orgChart1"/>
     <dgm:cxn modelId="{D48CDC7F-FF80-4F27-B872-81F2A870C3A8}" type="presOf" srcId="{1CA22885-19FD-43E4-BE79-3B008C3CEF1C}" destId="{60B730E3-AB0F-45BB-9CEB-3EFD06F30605}" srcOrd="0" destOrd="0" presId="urn:microsoft.com/office/officeart/2005/8/layout/orgChart1"/>
-    <dgm:cxn modelId="{8B3F9B86-68AB-464C-BDC6-3574482846BA}" srcId="{022163B4-B2A7-492F-AF0E-F218F90DCFD0}" destId="{099F4116-E918-417E-9BFD-E635CB695ED4}" srcOrd="2" destOrd="0" parTransId="{485DCD2C-648E-4F93-B0F9-EC8205B2AE63}" sibTransId="{71A90F1A-80DA-4307-B795-42BFDCC7775B}"/>
     <dgm:cxn modelId="{4ADA628C-7304-4CBA-9AD6-26082B644D22}" type="presOf" srcId="{03ABB526-635C-4D81-BACA-C522037B3510}" destId="{84029F66-4174-4D45-906E-27BA6622C1D6}" srcOrd="1" destOrd="0" presId="urn:microsoft.com/office/officeart/2005/8/layout/orgChart1"/>
     <dgm:cxn modelId="{6A56E495-29E0-4791-B173-A03239B84488}" type="presOf" srcId="{281C6525-9844-4509-8120-496170E67E70}" destId="{B9EBB415-E58C-44B9-BB8A-5581ED38C626}" srcOrd="0" destOrd="0" presId="urn:microsoft.com/office/officeart/2005/8/layout/orgChart1"/>
     <dgm:cxn modelId="{EC6E4996-EF51-420C-9DF0-CBDE65EE412C}" type="presOf" srcId="{683715E3-D149-4CA8-9CE2-5C9DCDFBC52D}" destId="{37E38851-7C57-4763-BBC2-9B259742C60A}" srcOrd="1" destOrd="0" presId="urn:microsoft.com/office/officeart/2005/8/layout/orgChart1"/>
@@ -2507,7 +2432,6 @@
     <dgm:cxn modelId="{B10C4BEB-43BF-48A2-A401-B6F6CDC02FAA}" type="presOf" srcId="{75CF6489-960F-4476-9C66-17CD039367C2}" destId="{488848D9-D8E9-47DB-961D-6C9008A0D5B8}" srcOrd="0" destOrd="0" presId="urn:microsoft.com/office/officeart/2005/8/layout/orgChart1"/>
     <dgm:cxn modelId="{FF08ACEB-F8FC-44D9-BE0A-EB11A8C92DED}" srcId="{832006BE-D449-4FEB-9E42-96D44755B45B}" destId="{281C6525-9844-4509-8120-496170E67E70}" srcOrd="0" destOrd="0" parTransId="{23D012D5-651C-476A-8F5F-438585F4ADF1}" sibTransId="{324E75FC-A241-4AEF-9D57-4484C2BDF452}"/>
     <dgm:cxn modelId="{1D1A82ED-D4C0-4FEF-AF7F-3E21FFABBBA2}" type="presOf" srcId="{832006BE-D449-4FEB-9E42-96D44755B45B}" destId="{B2CD1E0A-7A33-45A7-B545-DF6BCB7CBAD9}" srcOrd="0" destOrd="0" presId="urn:microsoft.com/office/officeart/2005/8/layout/orgChart1"/>
-    <dgm:cxn modelId="{F0C886ED-6C2B-4DC9-9C0A-EA8A5823FB71}" type="presOf" srcId="{099F4116-E918-417E-9BFD-E635CB695ED4}" destId="{47C565F8-0430-41ED-B03F-D2FE557C2705}" srcOrd="1" destOrd="0" presId="urn:microsoft.com/office/officeart/2005/8/layout/orgChart1"/>
     <dgm:cxn modelId="{982246F0-E073-4EE9-ACB7-A9A919752602}" type="presOf" srcId="{23D012D5-651C-476A-8F5F-438585F4ADF1}" destId="{580F1869-476E-4FDB-8379-90275FBFDA5B}" srcOrd="0" destOrd="0" presId="urn:microsoft.com/office/officeart/2005/8/layout/orgChart1"/>
     <dgm:cxn modelId="{554444F2-E7A7-4522-A58F-C41C978D4143}" type="presOf" srcId="{BFA060DF-244D-498C-9760-AB8F0C3AADBC}" destId="{B36EC573-641C-448E-A546-86463CEDF8C2}" srcOrd="0" destOrd="0" presId="urn:microsoft.com/office/officeart/2005/8/layout/orgChart1"/>
     <dgm:cxn modelId="{917CD2FC-5D2B-4D62-B09B-A9AAAD95E95B}" type="presOf" srcId="{CCD933EB-62B8-46DF-9DC9-3276C27546E3}" destId="{D7F505AA-6E1C-49B1-82DF-96AE982135DC}" srcOrd="0" destOrd="0" presId="urn:microsoft.com/office/officeart/2005/8/layout/orgChart1"/>
@@ -2590,13 +2514,6 @@
     <dgm:cxn modelId="{D8F012C9-5229-4E69-AC2D-5A840D24172D}" type="presParOf" srcId="{248FFCAC-8AA9-4F38-BE7F-FABA1A3A19BD}" destId="{AB6C2A88-61F4-4463-BB65-6499AE250E43}" srcOrd="1" destOrd="0" presId="urn:microsoft.com/office/officeart/2005/8/layout/orgChart1"/>
     <dgm:cxn modelId="{61010051-D675-4E5A-BF66-AC80A071E760}" type="presParOf" srcId="{BB642A60-AC1A-416C-8E8E-598C8F7A6BCF}" destId="{62EFC698-D394-411B-924B-729F6304030C}" srcOrd="1" destOrd="0" presId="urn:microsoft.com/office/officeart/2005/8/layout/orgChart1"/>
     <dgm:cxn modelId="{00C6D017-8792-4637-9643-43DC6D9A5F36}" type="presParOf" srcId="{BB642A60-AC1A-416C-8E8E-598C8F7A6BCF}" destId="{11638D91-FDDE-4825-AB39-233248E8E9FA}" srcOrd="2" destOrd="0" presId="urn:microsoft.com/office/officeart/2005/8/layout/orgChart1"/>
-    <dgm:cxn modelId="{C62EDBCB-A30A-4212-ADE9-6AB0E18787EF}" type="presParOf" srcId="{DA081AF7-41C4-407F-B1C8-2C8F7341611C}" destId="{3C716F16-7D19-4DC2-A193-09B4159A9C52}" srcOrd="4" destOrd="0" presId="urn:microsoft.com/office/officeart/2005/8/layout/orgChart1"/>
-    <dgm:cxn modelId="{348A9151-17E6-44F2-BA87-D23D7ECFAA3B}" type="presParOf" srcId="{DA081AF7-41C4-407F-B1C8-2C8F7341611C}" destId="{3E555282-E5CA-45A6-B0D7-F449A3DAA59E}" srcOrd="5" destOrd="0" presId="urn:microsoft.com/office/officeart/2005/8/layout/orgChart1"/>
-    <dgm:cxn modelId="{8833F9FF-5C34-457C-8E5B-D57C95DAC64B}" type="presParOf" srcId="{3E555282-E5CA-45A6-B0D7-F449A3DAA59E}" destId="{13F7CCA7-967F-475A-AA0B-6A355067D823}" srcOrd="0" destOrd="0" presId="urn:microsoft.com/office/officeart/2005/8/layout/orgChart1"/>
-    <dgm:cxn modelId="{35ED7CE9-023F-4A06-8612-FF075F4EFB8D}" type="presParOf" srcId="{13F7CCA7-967F-475A-AA0B-6A355067D823}" destId="{EC339F66-D795-448C-AB43-1E812D767A91}" srcOrd="0" destOrd="0" presId="urn:microsoft.com/office/officeart/2005/8/layout/orgChart1"/>
-    <dgm:cxn modelId="{E1BE73DA-B88C-44E7-8DCA-DCC8AEA1A99C}" type="presParOf" srcId="{13F7CCA7-967F-475A-AA0B-6A355067D823}" destId="{47C565F8-0430-41ED-B03F-D2FE557C2705}" srcOrd="1" destOrd="0" presId="urn:microsoft.com/office/officeart/2005/8/layout/orgChart1"/>
-    <dgm:cxn modelId="{F5BC2B77-F355-4162-9D65-16916C939F67}" type="presParOf" srcId="{3E555282-E5CA-45A6-B0D7-F449A3DAA59E}" destId="{A43FB0F1-9A30-4A5E-ADBE-822227C13A54}" srcOrd="1" destOrd="0" presId="urn:microsoft.com/office/officeart/2005/8/layout/orgChart1"/>
-    <dgm:cxn modelId="{5BB573FD-4C1F-4CBF-9DBD-5CE374C89BB3}" type="presParOf" srcId="{3E555282-E5CA-45A6-B0D7-F449A3DAA59E}" destId="{659616B1-78EC-4736-9852-0F793677A74C}" srcOrd="2" destOrd="0" presId="urn:microsoft.com/office/officeart/2005/8/layout/orgChart1"/>
     <dgm:cxn modelId="{44E85212-CACB-4463-862A-04027BF438DD}" type="presParOf" srcId="{79638A67-4D06-4A38-B9BD-D0621D31C452}" destId="{A7F29F87-18E5-4787-8270-78754D7B2EFB}" srcOrd="2" destOrd="0" presId="urn:microsoft.com/office/officeart/2005/8/layout/orgChart1"/>
     <dgm:cxn modelId="{D0D7ED53-FBCE-44EA-8705-E0873DBB6E28}" type="presParOf" srcId="{488848D9-D8E9-47DB-961D-6C9008A0D5B8}" destId="{75D569E8-9802-48E9-A580-253B2E40592E}" srcOrd="4" destOrd="0" presId="urn:microsoft.com/office/officeart/2005/8/layout/orgChart1"/>
     <dgm:cxn modelId="{B2476A08-3C08-4689-99DE-01619096D13B}" type="presParOf" srcId="{75D569E8-9802-48E9-A580-253B2E40592E}" destId="{F6C80968-1906-40F3-BD0E-370D195A74C6}" srcOrd="0" destOrd="0" presId="urn:microsoft.com/office/officeart/2005/8/layout/orgChart1"/>
@@ -2651,8 +2568,8 @@
       </dsp:nvSpPr>
       <dsp:spPr>
         <a:xfrm>
-          <a:off x="5759152" y="1689611"/>
-          <a:ext cx="552736" cy="95929"/>
+          <a:off x="5688172" y="1788618"/>
+          <a:ext cx="604083" cy="104840"/>
         </a:xfrm>
         <a:custGeom>
           <a:avLst/>
@@ -2666,13 +2583,13 @@
                 <a:pt x="0" y="0"/>
               </a:moveTo>
               <a:lnTo>
-                <a:pt x="0" y="47964"/>
+                <a:pt x="0" y="52420"/>
               </a:lnTo>
               <a:lnTo>
-                <a:pt x="552736" y="47964"/>
+                <a:pt x="604083" y="52420"/>
               </a:lnTo>
               <a:lnTo>
-                <a:pt x="552736" y="95929"/>
+                <a:pt x="604083" y="104840"/>
               </a:lnTo>
             </a:path>
           </a:pathLst>
@@ -2713,8 +2630,8 @@
       </dsp:nvSpPr>
       <dsp:spPr>
         <a:xfrm>
-          <a:off x="5713432" y="1689611"/>
-          <a:ext cx="91440" cy="95929"/>
+          <a:off x="5642452" y="1788618"/>
+          <a:ext cx="91440" cy="104840"/>
         </a:xfrm>
         <a:custGeom>
           <a:avLst/>
@@ -2728,7 +2645,7 @@
                 <a:pt x="45720" y="0"/>
               </a:moveTo>
               <a:lnTo>
-                <a:pt x="45720" y="95929"/>
+                <a:pt x="45720" y="104840"/>
               </a:lnTo>
             </a:path>
           </a:pathLst>
@@ -2769,8 +2686,8 @@
       </dsp:nvSpPr>
       <dsp:spPr>
         <a:xfrm>
-          <a:off x="5206415" y="1689611"/>
-          <a:ext cx="552736" cy="95929"/>
+          <a:off x="5084088" y="1788618"/>
+          <a:ext cx="604083" cy="104840"/>
         </a:xfrm>
         <a:custGeom>
           <a:avLst/>
@@ -2781,16 +2698,16 @@
           <a:pathLst>
             <a:path>
               <a:moveTo>
-                <a:pt x="552736" y="0"/>
+                <a:pt x="604083" y="0"/>
               </a:moveTo>
               <a:lnTo>
-                <a:pt x="552736" y="47964"/>
+                <a:pt x="604083" y="52420"/>
               </a:lnTo>
               <a:lnTo>
-                <a:pt x="0" y="47964"/>
+                <a:pt x="0" y="52420"/>
               </a:lnTo>
               <a:lnTo>
-                <a:pt x="0" y="95929"/>
+                <a:pt x="0" y="104840"/>
               </a:lnTo>
             </a:path>
           </a:pathLst>
@@ -2824,15 +2741,15 @@
         <a:fontRef idx="minor"/>
       </dsp:style>
     </dsp:sp>
-    <dsp:sp modelId="{3C716F16-7D19-4DC2-A193-09B4159A9C52}">
+    <dsp:sp modelId="{30906B16-F3FB-4A5F-A3AD-9F5BB1765C98}">
       <dsp:nvSpPr>
         <dsp:cNvPr id="0" name=""/>
         <dsp:cNvSpPr/>
       </dsp:nvSpPr>
       <dsp:spPr>
         <a:xfrm>
-          <a:off x="4100942" y="1689611"/>
-          <a:ext cx="552736" cy="95929"/>
+          <a:off x="4177963" y="1788618"/>
+          <a:ext cx="302041" cy="104840"/>
         </a:xfrm>
         <a:custGeom>
           <a:avLst/>
@@ -2846,13 +2763,13 @@
                 <a:pt x="0" y="0"/>
               </a:moveTo>
               <a:lnTo>
-                <a:pt x="0" y="47964"/>
+                <a:pt x="0" y="52420"/>
               </a:lnTo>
               <a:lnTo>
-                <a:pt x="552736" y="47964"/>
+                <a:pt x="302041" y="52420"/>
               </a:lnTo>
               <a:lnTo>
-                <a:pt x="552736" y="95929"/>
+                <a:pt x="302041" y="104840"/>
               </a:lnTo>
             </a:path>
           </a:pathLst>
@@ -2886,15 +2803,15 @@
         <a:fontRef idx="minor"/>
       </dsp:style>
     </dsp:sp>
-    <dsp:sp modelId="{30906B16-F3FB-4A5F-A3AD-9F5BB1765C98}">
+    <dsp:sp modelId="{4D9F02FB-5862-46A0-BAC6-CCE5679F3ADA}">
       <dsp:nvSpPr>
         <dsp:cNvPr id="0" name=""/>
         <dsp:cNvSpPr/>
       </dsp:nvSpPr>
       <dsp:spPr>
         <a:xfrm>
-          <a:off x="4055222" y="1689611"/>
-          <a:ext cx="91440" cy="95929"/>
+          <a:off x="3875921" y="1788618"/>
+          <a:ext cx="302041" cy="104840"/>
         </a:xfrm>
         <a:custGeom>
           <a:avLst/>
@@ -2905,10 +2822,16 @@
           <a:pathLst>
             <a:path>
               <a:moveTo>
-                <a:pt x="45720" y="0"/>
+                <a:pt x="302041" y="0"/>
               </a:moveTo>
               <a:lnTo>
-                <a:pt x="45720" y="95929"/>
+                <a:pt x="302041" y="52420"/>
+              </a:lnTo>
+              <a:lnTo>
+                <a:pt x="0" y="52420"/>
+              </a:lnTo>
+              <a:lnTo>
+                <a:pt x="0" y="104840"/>
               </a:lnTo>
             </a:path>
           </a:pathLst>
@@ -2942,15 +2865,15 @@
         <a:fontRef idx="minor"/>
       </dsp:style>
     </dsp:sp>
-    <dsp:sp modelId="{4D9F02FB-5862-46A0-BAC6-CCE5679F3ADA}">
+    <dsp:sp modelId="{9BA54490-B731-412E-BDE6-A4069BCA99F0}">
       <dsp:nvSpPr>
         <dsp:cNvPr id="0" name=""/>
         <dsp:cNvSpPr/>
       </dsp:nvSpPr>
       <dsp:spPr>
         <a:xfrm>
-          <a:off x="3548205" y="1689611"/>
-          <a:ext cx="552736" cy="95929"/>
+          <a:off x="2667753" y="1788618"/>
+          <a:ext cx="604083" cy="104840"/>
         </a:xfrm>
         <a:custGeom>
           <a:avLst/>
@@ -2961,16 +2884,16 @@
           <a:pathLst>
             <a:path>
               <a:moveTo>
-                <a:pt x="552736" y="0"/>
+                <a:pt x="0" y="0"/>
               </a:moveTo>
               <a:lnTo>
-                <a:pt x="552736" y="47964"/>
+                <a:pt x="0" y="52420"/>
               </a:lnTo>
               <a:lnTo>
-                <a:pt x="0" y="47964"/>
+                <a:pt x="604083" y="52420"/>
               </a:lnTo>
               <a:lnTo>
-                <a:pt x="0" y="95929"/>
+                <a:pt x="604083" y="104840"/>
               </a:lnTo>
             </a:path>
           </a:pathLst>
@@ -3004,15 +2927,15 @@
         <a:fontRef idx="minor"/>
       </dsp:style>
     </dsp:sp>
-    <dsp:sp modelId="{9BA54490-B731-412E-BDE6-A4069BCA99F0}">
+    <dsp:sp modelId="{EF709295-0563-4F44-BFA8-00853E354EC9}">
       <dsp:nvSpPr>
         <dsp:cNvPr id="0" name=""/>
         <dsp:cNvSpPr/>
       </dsp:nvSpPr>
       <dsp:spPr>
         <a:xfrm>
-          <a:off x="2442732" y="1689611"/>
-          <a:ext cx="552736" cy="95929"/>
+          <a:off x="2622033" y="1788618"/>
+          <a:ext cx="91440" cy="104840"/>
         </a:xfrm>
         <a:custGeom>
           <a:avLst/>
@@ -3023,16 +2946,10 @@
           <a:pathLst>
             <a:path>
               <a:moveTo>
-                <a:pt x="0" y="0"/>
+                <a:pt x="45720" y="0"/>
               </a:moveTo>
               <a:lnTo>
-                <a:pt x="0" y="47964"/>
-              </a:lnTo>
-              <a:lnTo>
-                <a:pt x="552736" y="47964"/>
-              </a:lnTo>
-              <a:lnTo>
-                <a:pt x="552736" y="95929"/>
+                <a:pt x="45720" y="104840"/>
               </a:lnTo>
             </a:path>
           </a:pathLst>
@@ -3066,15 +2983,15 @@
         <a:fontRef idx="minor"/>
       </dsp:style>
     </dsp:sp>
-    <dsp:sp modelId="{EF709295-0563-4F44-BFA8-00853E354EC9}">
+    <dsp:sp modelId="{5976A8D1-3EFD-477C-AB89-FC7D35120ED3}">
       <dsp:nvSpPr>
         <dsp:cNvPr id="0" name=""/>
         <dsp:cNvSpPr/>
       </dsp:nvSpPr>
       <dsp:spPr>
         <a:xfrm>
-          <a:off x="2397012" y="1689611"/>
-          <a:ext cx="91440" cy="95929"/>
+          <a:off x="2063669" y="1788618"/>
+          <a:ext cx="604083" cy="104840"/>
         </a:xfrm>
         <a:custGeom>
           <a:avLst/>
@@ -3085,10 +3002,16 @@
           <a:pathLst>
             <a:path>
               <a:moveTo>
-                <a:pt x="45720" y="0"/>
+                <a:pt x="604083" y="0"/>
               </a:moveTo>
               <a:lnTo>
-                <a:pt x="45720" y="95929"/>
+                <a:pt x="604083" y="52420"/>
+              </a:lnTo>
+              <a:lnTo>
+                <a:pt x="0" y="52420"/>
+              </a:lnTo>
+              <a:lnTo>
+                <a:pt x="0" y="104840"/>
               </a:lnTo>
             </a:path>
           </a:pathLst>
@@ -3122,15 +3045,15 @@
         <a:fontRef idx="minor"/>
       </dsp:style>
     </dsp:sp>
-    <dsp:sp modelId="{5976A8D1-3EFD-477C-AB89-FC7D35120ED3}">
+    <dsp:sp modelId="{259B4853-BBCA-4C08-907A-F8CE86859FB4}">
       <dsp:nvSpPr>
         <dsp:cNvPr id="0" name=""/>
         <dsp:cNvSpPr/>
       </dsp:nvSpPr>
       <dsp:spPr>
         <a:xfrm>
-          <a:off x="1889995" y="1689611"/>
-          <a:ext cx="552736" cy="95929"/>
+          <a:off x="1157544" y="1788618"/>
+          <a:ext cx="302041" cy="104840"/>
         </a:xfrm>
         <a:custGeom>
           <a:avLst/>
@@ -3141,16 +3064,16 @@
           <a:pathLst>
             <a:path>
               <a:moveTo>
-                <a:pt x="552736" y="0"/>
+                <a:pt x="0" y="0"/>
               </a:moveTo>
               <a:lnTo>
-                <a:pt x="552736" y="47964"/>
+                <a:pt x="0" y="52420"/>
               </a:lnTo>
               <a:lnTo>
-                <a:pt x="0" y="47964"/>
+                <a:pt x="302041" y="52420"/>
               </a:lnTo>
               <a:lnTo>
-                <a:pt x="0" y="95929"/>
+                <a:pt x="302041" y="104840"/>
               </a:lnTo>
             </a:path>
           </a:pathLst>
@@ -3184,15 +3107,15 @@
         <a:fontRef idx="minor"/>
       </dsp:style>
     </dsp:sp>
-    <dsp:sp modelId="{259B4853-BBCA-4C08-907A-F8CE86859FB4}">
+    <dsp:sp modelId="{36E34287-EB90-416D-A14F-D7465FEEFFD4}">
       <dsp:nvSpPr>
         <dsp:cNvPr id="0" name=""/>
         <dsp:cNvSpPr/>
       </dsp:nvSpPr>
       <dsp:spPr>
         <a:xfrm>
-          <a:off x="1060890" y="1689611"/>
-          <a:ext cx="276368" cy="95929"/>
+          <a:off x="855502" y="1788618"/>
+          <a:ext cx="302041" cy="104840"/>
         </a:xfrm>
         <a:custGeom>
           <a:avLst/>
@@ -3203,16 +3126,16 @@
           <a:pathLst>
             <a:path>
               <a:moveTo>
-                <a:pt x="0" y="0"/>
+                <a:pt x="302041" y="0"/>
               </a:moveTo>
               <a:lnTo>
-                <a:pt x="0" y="47964"/>
+                <a:pt x="302041" y="52420"/>
               </a:lnTo>
               <a:lnTo>
-                <a:pt x="276368" y="47964"/>
+                <a:pt x="0" y="52420"/>
               </a:lnTo>
               <a:lnTo>
-                <a:pt x="276368" y="95929"/>
+                <a:pt x="0" y="104840"/>
               </a:lnTo>
             </a:path>
           </a:pathLst>
@@ -3246,15 +3169,15 @@
         <a:fontRef idx="minor"/>
       </dsp:style>
     </dsp:sp>
-    <dsp:sp modelId="{36E34287-EB90-416D-A14F-D7465FEEFFD4}">
+    <dsp:sp modelId="{A58FA7FD-10E3-46E3-ACAA-058642C62089}">
       <dsp:nvSpPr>
         <dsp:cNvPr id="0" name=""/>
         <dsp:cNvSpPr/>
       </dsp:nvSpPr>
       <dsp:spPr>
         <a:xfrm>
-          <a:off x="784522" y="1689611"/>
-          <a:ext cx="276368" cy="95929"/>
+          <a:off x="205698" y="1788618"/>
+          <a:ext cx="91440" cy="104840"/>
         </a:xfrm>
         <a:custGeom>
           <a:avLst/>
@@ -3265,16 +3188,10 @@
           <a:pathLst>
             <a:path>
               <a:moveTo>
-                <a:pt x="276368" y="0"/>
+                <a:pt x="45720" y="0"/>
               </a:moveTo>
               <a:lnTo>
-                <a:pt x="276368" y="47964"/>
-              </a:lnTo>
-              <a:lnTo>
-                <a:pt x="0" y="47964"/>
-              </a:lnTo>
-              <a:lnTo>
-                <a:pt x="0" y="95929"/>
+                <a:pt x="45720" y="104840"/>
               </a:lnTo>
             </a:path>
           </a:pathLst>
@@ -3308,62 +3225,6 @@
         <a:fontRef idx="minor"/>
       </dsp:style>
     </dsp:sp>
-    <dsp:sp modelId="{A58FA7FD-10E3-46E3-ACAA-058642C62089}">
-      <dsp:nvSpPr>
-        <dsp:cNvPr id="0" name=""/>
-        <dsp:cNvSpPr/>
-      </dsp:nvSpPr>
-      <dsp:spPr>
-        <a:xfrm>
-          <a:off x="186065" y="1689611"/>
-          <a:ext cx="91440" cy="95929"/>
-        </a:xfrm>
-        <a:custGeom>
-          <a:avLst/>
-          <a:gdLst/>
-          <a:ahLst/>
-          <a:cxnLst/>
-          <a:rect l="0" t="0" r="0" b="0"/>
-          <a:pathLst>
-            <a:path>
-              <a:moveTo>
-                <a:pt x="45720" y="0"/>
-              </a:moveTo>
-              <a:lnTo>
-                <a:pt x="45720" y="95929"/>
-              </a:lnTo>
-            </a:path>
-          </a:pathLst>
-        </a:custGeom>
-        <a:noFill/>
-        <a:ln w="12700" cap="flat" cmpd="sng" algn="ctr">
-          <a:solidFill>
-            <a:schemeClr val="accent1">
-              <a:shade val="60000"/>
-              <a:hueOff val="0"/>
-              <a:satOff val="0"/>
-              <a:lumOff val="0"/>
-              <a:alphaOff val="0"/>
-            </a:schemeClr>
-          </a:solidFill>
-          <a:prstDash val="solid"/>
-          <a:miter lim="800000"/>
-        </a:ln>
-        <a:effectLst/>
-      </dsp:spPr>
-      <dsp:style>
-        <a:lnRef idx="2">
-          <a:scrgbClr r="0" g="0" b="0"/>
-        </a:lnRef>
-        <a:fillRef idx="0">
-          <a:scrgbClr r="0" g="0" b="0"/>
-        </a:fillRef>
-        <a:effectRef idx="0">
-          <a:scrgbClr r="0" g="0" b="0"/>
-        </a:effectRef>
-        <a:fontRef idx="minor"/>
-      </dsp:style>
-    </dsp:sp>
     <dsp:sp modelId="{CB01598A-FBCB-4456-B934-5E251FED74C9}">
       <dsp:nvSpPr>
         <dsp:cNvPr id="0" name=""/>
@@ -3371,8 +3232,8 @@
       </dsp:nvSpPr>
       <dsp:spPr>
         <a:xfrm>
-          <a:off x="3382" y="1461207"/>
-          <a:ext cx="456807" cy="228403"/>
+          <a:off x="1797" y="1538997"/>
+          <a:ext cx="499242" cy="249621"/>
         </a:xfrm>
         <a:prstGeom prst="rect">
           <a:avLst/>
@@ -3438,8 +3299,8 @@
         </a:p>
       </dsp:txBody>
       <dsp:txXfrm>
-        <a:off x="3382" y="1461207"/>
-        <a:ext cx="456807" cy="228403"/>
+        <a:off x="1797" y="1538997"/>
+        <a:ext cx="499242" cy="249621"/>
       </dsp:txXfrm>
     </dsp:sp>
     <dsp:sp modelId="{D7F505AA-6E1C-49B1-82DF-96AE982135DC}">
@@ -3449,8 +3310,8 @@
       </dsp:nvSpPr>
       <dsp:spPr>
         <a:xfrm>
-          <a:off x="3382" y="1785540"/>
-          <a:ext cx="456807" cy="558978"/>
+          <a:off x="1797" y="1893459"/>
+          <a:ext cx="499242" cy="610905"/>
         </a:xfrm>
         <a:prstGeom prst="rect">
           <a:avLst/>
@@ -3516,8 +3377,8 @@
         </a:p>
       </dsp:txBody>
       <dsp:txXfrm>
-        <a:off x="3382" y="1785540"/>
-        <a:ext cx="456807" cy="558978"/>
+        <a:off x="1797" y="1893459"/>
+        <a:ext cx="499242" cy="610905"/>
       </dsp:txXfrm>
     </dsp:sp>
     <dsp:sp modelId="{60B730E3-AB0F-45BB-9CEB-3EFD06F30605}">
@@ -3527,8 +3388,8 @@
       </dsp:nvSpPr>
       <dsp:spPr>
         <a:xfrm>
-          <a:off x="832487" y="1461207"/>
-          <a:ext cx="456807" cy="228403"/>
+          <a:off x="907922" y="1538997"/>
+          <a:ext cx="499242" cy="249621"/>
         </a:xfrm>
         <a:prstGeom prst="rect">
           <a:avLst/>
@@ -3594,8 +3455,8 @@
         </a:p>
       </dsp:txBody>
       <dsp:txXfrm>
-        <a:off x="832487" y="1461207"/>
-        <a:ext cx="456807" cy="228403"/>
+        <a:off x="907922" y="1538997"/>
+        <a:ext cx="499242" cy="249621"/>
       </dsp:txXfrm>
     </dsp:sp>
     <dsp:sp modelId="{AE346429-1A3B-40C2-BCEC-50EE2F3611FA}">
@@ -3605,8 +3466,8 @@
       </dsp:nvSpPr>
       <dsp:spPr>
         <a:xfrm>
-          <a:off x="556119" y="1785540"/>
-          <a:ext cx="456807" cy="228403"/>
+          <a:off x="605881" y="1893459"/>
+          <a:ext cx="499242" cy="249621"/>
         </a:xfrm>
         <a:prstGeom prst="rect">
           <a:avLst/>
@@ -3672,8 +3533,8 @@
         </a:p>
       </dsp:txBody>
       <dsp:txXfrm>
-        <a:off x="556119" y="1785540"/>
-        <a:ext cx="456807" cy="228403"/>
+        <a:off x="605881" y="1893459"/>
+        <a:ext cx="499242" cy="249621"/>
       </dsp:txXfrm>
     </dsp:sp>
     <dsp:sp modelId="{67449750-494E-48AD-805E-5178A332A735}">
@@ -3683,8 +3544,8 @@
       </dsp:nvSpPr>
       <dsp:spPr>
         <a:xfrm>
-          <a:off x="1108855" y="1785540"/>
-          <a:ext cx="456807" cy="228403"/>
+          <a:off x="1209964" y="1893459"/>
+          <a:ext cx="499242" cy="249621"/>
         </a:xfrm>
         <a:prstGeom prst="rect">
           <a:avLst/>
@@ -3750,8 +3611,8 @@
         </a:p>
       </dsp:txBody>
       <dsp:txXfrm>
-        <a:off x="1108855" y="1785540"/>
-        <a:ext cx="456807" cy="228403"/>
+        <a:off x="1209964" y="1893459"/>
+        <a:ext cx="499242" cy="249621"/>
       </dsp:txXfrm>
     </dsp:sp>
     <dsp:sp modelId="{F1D4388A-0472-4BF5-83A6-BFB3824CCB44}">
@@ -3761,8 +3622,8 @@
       </dsp:nvSpPr>
       <dsp:spPr>
         <a:xfrm>
-          <a:off x="2214328" y="1461207"/>
-          <a:ext cx="456807" cy="228403"/>
+          <a:off x="2418132" y="1538997"/>
+          <a:ext cx="499242" cy="249621"/>
         </a:xfrm>
         <a:prstGeom prst="rect">
           <a:avLst/>
@@ -3828,8 +3689,8 @@
         </a:p>
       </dsp:txBody>
       <dsp:txXfrm>
-        <a:off x="2214328" y="1461207"/>
-        <a:ext cx="456807" cy="228403"/>
+        <a:off x="2418132" y="1538997"/>
+        <a:ext cx="499242" cy="249621"/>
       </dsp:txXfrm>
     </dsp:sp>
     <dsp:sp modelId="{0376352E-817B-46F9-95BC-E31C5C24EB54}">
@@ -3839,8 +3700,8 @@
       </dsp:nvSpPr>
       <dsp:spPr>
         <a:xfrm>
-          <a:off x="1661592" y="1785540"/>
-          <a:ext cx="456807" cy="228403"/>
+          <a:off x="1814048" y="1893459"/>
+          <a:ext cx="499242" cy="249621"/>
         </a:xfrm>
         <a:prstGeom prst="rect">
           <a:avLst/>
@@ -3906,8 +3767,8 @@
         </a:p>
       </dsp:txBody>
       <dsp:txXfrm>
-        <a:off x="1661592" y="1785540"/>
-        <a:ext cx="456807" cy="228403"/>
+        <a:off x="1814048" y="1893459"/>
+        <a:ext cx="499242" cy="249621"/>
       </dsp:txXfrm>
     </dsp:sp>
     <dsp:sp modelId="{8FEC638F-2093-48DA-A4D1-B9DD66DC1D0D}">
@@ -3917,8 +3778,8 @@
       </dsp:nvSpPr>
       <dsp:spPr>
         <a:xfrm>
-          <a:off x="2214328" y="1785540"/>
-          <a:ext cx="456807" cy="228403"/>
+          <a:off x="2418132" y="1893459"/>
+          <a:ext cx="499242" cy="249621"/>
         </a:xfrm>
         <a:prstGeom prst="rect">
           <a:avLst/>
@@ -3984,8 +3845,8 @@
         </a:p>
       </dsp:txBody>
       <dsp:txXfrm>
-        <a:off x="2214328" y="1785540"/>
-        <a:ext cx="456807" cy="228403"/>
+        <a:off x="2418132" y="1893459"/>
+        <a:ext cx="499242" cy="249621"/>
       </dsp:txXfrm>
     </dsp:sp>
     <dsp:sp modelId="{5DDCD52D-ADA1-4F65-B159-8EF0DEED2574}">
@@ -3995,8 +3856,8 @@
       </dsp:nvSpPr>
       <dsp:spPr>
         <a:xfrm>
-          <a:off x="2767065" y="1785540"/>
-          <a:ext cx="456807" cy="228403"/>
+          <a:off x="3022216" y="1893459"/>
+          <a:ext cx="499242" cy="249621"/>
         </a:xfrm>
         <a:prstGeom prst="rect">
           <a:avLst/>
@@ -4062,8 +3923,8 @@
         </a:p>
       </dsp:txBody>
       <dsp:txXfrm>
-        <a:off x="2767065" y="1785540"/>
-        <a:ext cx="456807" cy="228403"/>
+        <a:off x="3022216" y="1893459"/>
+        <a:ext cx="499242" cy="249621"/>
       </dsp:txXfrm>
     </dsp:sp>
     <dsp:sp modelId="{F7B34044-65FC-4471-BDE4-904B2D3B2A99}">
@@ -4073,8 +3934,8 @@
       </dsp:nvSpPr>
       <dsp:spPr>
         <a:xfrm>
-          <a:off x="3872538" y="1461207"/>
-          <a:ext cx="456807" cy="228403"/>
+          <a:off x="3928341" y="1538997"/>
+          <a:ext cx="499242" cy="249621"/>
         </a:xfrm>
         <a:prstGeom prst="rect">
           <a:avLst/>
@@ -4140,8 +4001,8 @@
         </a:p>
       </dsp:txBody>
       <dsp:txXfrm>
-        <a:off x="3872538" y="1461207"/>
-        <a:ext cx="456807" cy="228403"/>
+        <a:off x="3928341" y="1538997"/>
+        <a:ext cx="499242" cy="249621"/>
       </dsp:txXfrm>
     </dsp:sp>
     <dsp:sp modelId="{DF3B0A1B-C877-4588-9E9E-361D50E01609}">
@@ -4151,8 +4012,8 @@
       </dsp:nvSpPr>
       <dsp:spPr>
         <a:xfrm>
-          <a:off x="3319802" y="1785540"/>
-          <a:ext cx="456807" cy="228403"/>
+          <a:off x="3626299" y="1893459"/>
+          <a:ext cx="499242" cy="249621"/>
         </a:xfrm>
         <a:prstGeom prst="rect">
           <a:avLst/>
@@ -4218,8 +4079,8 @@
         </a:p>
       </dsp:txBody>
       <dsp:txXfrm>
-        <a:off x="3319802" y="1785540"/>
-        <a:ext cx="456807" cy="228403"/>
+        <a:off x="3626299" y="1893459"/>
+        <a:ext cx="499242" cy="249621"/>
       </dsp:txXfrm>
     </dsp:sp>
     <dsp:sp modelId="{8BED9D03-8A2B-49A5-9F9D-586F32D00049}">
@@ -4229,8 +4090,8 @@
       </dsp:nvSpPr>
       <dsp:spPr>
         <a:xfrm>
-          <a:off x="3872538" y="1785540"/>
-          <a:ext cx="456807" cy="228403"/>
+          <a:off x="4230383" y="1893459"/>
+          <a:ext cx="499242" cy="249621"/>
         </a:xfrm>
         <a:prstGeom prst="rect">
           <a:avLst/>
@@ -4296,86 +4157,8 @@
         </a:p>
       </dsp:txBody>
       <dsp:txXfrm>
-        <a:off x="3872538" y="1785540"/>
-        <a:ext cx="456807" cy="228403"/>
-      </dsp:txXfrm>
-    </dsp:sp>
-    <dsp:sp modelId="{EC339F66-D795-448C-AB43-1E812D767A91}">
-      <dsp:nvSpPr>
-        <dsp:cNvPr id="0" name=""/>
-        <dsp:cNvSpPr/>
-      </dsp:nvSpPr>
-      <dsp:spPr>
-        <a:xfrm>
-          <a:off x="4425275" y="1785540"/>
-          <a:ext cx="456807" cy="796614"/>
-        </a:xfrm>
-        <a:prstGeom prst="rect">
-          <a:avLst/>
-        </a:prstGeom>
-        <a:solidFill>
-          <a:schemeClr val="accent1">
-            <a:hueOff val="0"/>
-            <a:satOff val="0"/>
-            <a:lumOff val="0"/>
-            <a:alphaOff val="0"/>
-          </a:schemeClr>
-        </a:solidFill>
-        <a:ln w="12700" cap="flat" cmpd="sng" algn="ctr">
-          <a:solidFill>
-            <a:schemeClr val="lt1">
-              <a:hueOff val="0"/>
-              <a:satOff val="0"/>
-              <a:lumOff val="0"/>
-              <a:alphaOff val="0"/>
-            </a:schemeClr>
-          </a:solidFill>
-          <a:prstDash val="solid"/>
-          <a:miter lim="800000"/>
-        </a:ln>
-        <a:effectLst/>
-      </dsp:spPr>
-      <dsp:style>
-        <a:lnRef idx="2">
-          <a:scrgbClr r="0" g="0" b="0"/>
-        </a:lnRef>
-        <a:fillRef idx="1">
-          <a:scrgbClr r="0" g="0" b="0"/>
-        </a:fillRef>
-        <a:effectRef idx="0">
-          <a:scrgbClr r="0" g="0" b="0"/>
-        </a:effectRef>
-        <a:fontRef idx="minor">
-          <a:schemeClr val="lt1"/>
-        </a:fontRef>
-      </dsp:style>
-      <dsp:txBody>
-        <a:bodyPr spcFirstLastPara="0" vert="horz" wrap="square" lIns="3175" tIns="3175" rIns="3175" bIns="3175" numCol="1" spcCol="1270" anchor="ctr" anchorCtr="0">
-          <a:noAutofit/>
-        </a:bodyPr>
-        <a:lstStyle/>
-        <a:p>
-          <a:pPr marL="0" lvl="0" indent="0" algn="ctr" defTabSz="222250">
-            <a:lnSpc>
-              <a:spcPct val="90000"/>
-            </a:lnSpc>
-            <a:spcBef>
-              <a:spcPct val="0"/>
-            </a:spcBef>
-            <a:spcAft>
-              <a:spcPct val="35000"/>
-            </a:spcAft>
-            <a:buNone/>
-          </a:pPr>
-          <a:r>
-            <a:rPr lang="en-US" sz="500" kern="1200"/>
-            <a:t>Where I can travel to/Remote Tutoring</a:t>
-          </a:r>
-        </a:p>
-      </dsp:txBody>
-      <dsp:txXfrm>
-        <a:off x="4425275" y="1785540"/>
-        <a:ext cx="456807" cy="796614"/>
+        <a:off x="4230383" y="1893459"/>
+        <a:ext cx="499242" cy="249621"/>
       </dsp:txXfrm>
     </dsp:sp>
     <dsp:sp modelId="{B2CD1E0A-7A33-45A7-B545-DF6BCB7CBAD9}">
@@ -4385,8 +4168,8 @@
       </dsp:nvSpPr>
       <dsp:spPr>
         <a:xfrm>
-          <a:off x="5530748" y="1461207"/>
-          <a:ext cx="456807" cy="228403"/>
+          <a:off x="5438551" y="1538997"/>
+          <a:ext cx="499242" cy="249621"/>
         </a:xfrm>
         <a:prstGeom prst="rect">
           <a:avLst/>
@@ -4452,8 +4235,8 @@
         </a:p>
       </dsp:txBody>
       <dsp:txXfrm>
-        <a:off x="5530748" y="1461207"/>
-        <a:ext cx="456807" cy="228403"/>
+        <a:off x="5438551" y="1538997"/>
+        <a:ext cx="499242" cy="249621"/>
       </dsp:txXfrm>
     </dsp:sp>
     <dsp:sp modelId="{B9EBB415-E58C-44B9-BB8A-5581ED38C626}">
@@ -4463,8 +4246,8 @@
       </dsp:nvSpPr>
       <dsp:spPr>
         <a:xfrm>
-          <a:off x="4978012" y="1785540"/>
-          <a:ext cx="456807" cy="228403"/>
+          <a:off x="4834467" y="1893459"/>
+          <a:ext cx="499242" cy="249621"/>
         </a:xfrm>
         <a:prstGeom prst="rect">
           <a:avLst/>
@@ -4530,8 +4313,8 @@
         </a:p>
       </dsp:txBody>
       <dsp:txXfrm>
-        <a:off x="4978012" y="1785540"/>
-        <a:ext cx="456807" cy="228403"/>
+        <a:off x="4834467" y="1893459"/>
+        <a:ext cx="499242" cy="249621"/>
       </dsp:txXfrm>
     </dsp:sp>
     <dsp:sp modelId="{B36EC573-641C-448E-A546-86463CEDF8C2}">
@@ -4541,8 +4324,8 @@
       </dsp:nvSpPr>
       <dsp:spPr>
         <a:xfrm>
-          <a:off x="5530748" y="1785540"/>
-          <a:ext cx="456807" cy="228403"/>
+          <a:off x="5438551" y="1893459"/>
+          <a:ext cx="499242" cy="249621"/>
         </a:xfrm>
         <a:prstGeom prst="rect">
           <a:avLst/>
@@ -4608,8 +4391,8 @@
         </a:p>
       </dsp:txBody>
       <dsp:txXfrm>
-        <a:off x="5530748" y="1785540"/>
-        <a:ext cx="456807" cy="228403"/>
+        <a:off x="5438551" y="1893459"/>
+        <a:ext cx="499242" cy="249621"/>
       </dsp:txXfrm>
     </dsp:sp>
     <dsp:sp modelId="{68A7C787-4F9D-4823-A353-BDEA10C124B2}">
@@ -4619,8 +4402,8 @@
       </dsp:nvSpPr>
       <dsp:spPr>
         <a:xfrm>
-          <a:off x="6083485" y="1785540"/>
-          <a:ext cx="456807" cy="228403"/>
+          <a:off x="6042634" y="1893459"/>
+          <a:ext cx="499242" cy="249621"/>
         </a:xfrm>
         <a:prstGeom prst="rect">
           <a:avLst/>
@@ -4686,8 +4469,8 @@
         </a:p>
       </dsp:txBody>
       <dsp:txXfrm>
-        <a:off x="6083485" y="1785540"/>
-        <a:ext cx="456807" cy="228403"/>
+        <a:off x="6042634" y="1893459"/>
+        <a:ext cx="499242" cy="249621"/>
       </dsp:txXfrm>
     </dsp:sp>
   </dsp:spTree>

</xml_diff>